<commit_message>
Admin coverletter template export initial
</commit_message>
<xml_diff>
--- a/Master Resume Template-Revised.docx
+++ b/Master Resume Template-Revised.docx
@@ -1,6 +1,6 @@
 
 <file path=word/document.xml><?xml version="1.0" encoding="utf-8"?>
-<w:document xmlns:wpc="http://schemas.microsoft.com/office/word/2010/wordprocessingCanvas" xmlns:cx="http://schemas.microsoft.com/office/drawing/2014/chartex" xmlns:cx1="http://schemas.microsoft.com/office/drawing/2015/9/8/chartex" xmlns:cx2="http://schemas.microsoft.com/office/drawing/2015/10/21/chartex" xmlns:mc="http://schemas.openxmlformats.org/markup-compatibility/2006" xmlns:o="urn:schemas-microsoft-com:office:office" xmlns:r="http://schemas.openxmlformats.org/officeDocument/2006/relationships" xmlns:m="http://schemas.openxmlformats.org/officeDocument/2006/math" xmlns:v="urn:schemas-microsoft-com:vml" xmlns:wp14="http://schemas.microsoft.com/office/word/2010/wordprocessingDrawing" xmlns:wp="http://schemas.openxmlformats.org/drawingml/2006/wordprocessingDrawing" xmlns:w10="urn:schemas-microsoft-com:office:word" xmlns:w="http://schemas.openxmlformats.org/wordprocessingml/2006/main" xmlns:w14="http://schemas.microsoft.com/office/word/2010/wordml" xmlns:w15="http://schemas.microsoft.com/office/word/2012/wordml" xmlns:w16se="http://schemas.microsoft.com/office/word/2015/wordml/symex" xmlns:wpg="http://schemas.microsoft.com/office/word/2010/wordprocessingGroup" xmlns:wpi="http://schemas.microsoft.com/office/word/2010/wordprocessingInk" xmlns:wne="http://schemas.microsoft.com/office/word/2006/wordml" xmlns:wps="http://schemas.microsoft.com/office/word/2010/wordprocessingShape" mc:Ignorable="w14 w15 w16se wp14">
+<w:document xmlns:wpc="http://schemas.microsoft.com/office/word/2010/wordprocessingCanvas" xmlns:cx="http://schemas.microsoft.com/office/drawing/2014/chartex" xmlns:cx1="http://schemas.microsoft.com/office/drawing/2015/9/8/chartex" xmlns:cx2="http://schemas.microsoft.com/office/drawing/2015/10/21/chartex" xmlns:cx3="http://schemas.microsoft.com/office/drawing/2016/5/9/chartex" xmlns:cx4="http://schemas.microsoft.com/office/drawing/2016/5/10/chartex" xmlns:cx5="http://schemas.microsoft.com/office/drawing/2016/5/11/chartex" xmlns:mc="http://schemas.openxmlformats.org/markup-compatibility/2006" xmlns:o="urn:schemas-microsoft-com:office:office" xmlns:r="http://schemas.openxmlformats.org/officeDocument/2006/relationships" xmlns:m="http://schemas.openxmlformats.org/officeDocument/2006/math" xmlns:v="urn:schemas-microsoft-com:vml" xmlns:wp14="http://schemas.microsoft.com/office/word/2010/wordprocessingDrawing" xmlns:wp="http://schemas.openxmlformats.org/drawingml/2006/wordprocessingDrawing" xmlns:w10="urn:schemas-microsoft-com:office:word" xmlns:w="http://schemas.openxmlformats.org/wordprocessingml/2006/main" xmlns:w14="http://schemas.microsoft.com/office/word/2010/wordml" xmlns:w15="http://schemas.microsoft.com/office/word/2012/wordml" xmlns:w16se="http://schemas.microsoft.com/office/word/2015/wordml/symex" xmlns:wpg="http://schemas.microsoft.com/office/word/2010/wordprocessingGroup" xmlns:wpi="http://schemas.microsoft.com/office/word/2010/wordprocessingInk" xmlns:wne="http://schemas.microsoft.com/office/word/2006/wordml" xmlns:wps="http://schemas.microsoft.com/office/word/2010/wordprocessingShape" mc:Ignorable="w14 w15 w16se wp14">
   <w:body>
     <w:tbl>
       <w:tblPr>
@@ -33,9 +33,6 @@
                 <w:szCs w:val="36"/>
               </w:rPr>
             </w:pPr>
-            <w:bookmarkStart w:id="0" w:name="_GoBack"/>
-            <w:bookmarkEnd w:id="0"/>
-            <w:commentRangeStart w:id="1"/>
             <w:r>
               <w:rPr>
                 <w:b/>
@@ -44,15 +41,40 @@
                 <w:sz w:val="36"/>
                 <w:szCs w:val="36"/>
               </w:rPr>
-              <w:t>NAME</w:t>
-            </w:r>
-            <w:commentRangeEnd w:id="1"/>
-            <w:r>
-              <w:rPr>
-                <w:rStyle w:val="CommentReference"/>
-              </w:rPr>
-              <w:commentReference w:id="1"/>
-            </w:r>
+              <w:t>P</w:t>
+            </w:r>
+            <w:r>
+              <w:rPr>
+                <w:b/>
+                <w:smallCaps/>
+                <w:spacing w:val="20"/>
+                <w:sz w:val="36"/>
+                <w:szCs w:val="36"/>
+              </w:rPr>
+              <w:t>OOPy</w:t>
+            </w:r>
+            <w:r>
+              <w:rPr>
+                <w:b/>
+                <w:smallCaps/>
+                <w:spacing w:val="20"/>
+                <w:sz w:val="36"/>
+                <w:szCs w:val="36"/>
+              </w:rPr>
+              <w:t xml:space="preserve"> B</w:t>
+            </w:r>
+            <w:r>
+              <w:rPr>
+                <w:b/>
+                <w:smallCaps/>
+                <w:spacing w:val="20"/>
+                <w:sz w:val="36"/>
+                <w:szCs w:val="36"/>
+              </w:rPr>
+              <w:t>UttHole</w:t>
+            </w:r>
+            <w:bookmarkStart w:id="0" w:name="_GoBack"/>
+            <w:bookmarkEnd w:id="0"/>
             <w:r>
               <w:rPr>
                 <w:b/>
@@ -72,32 +94,24 @@
                 <w:color w:val="FF0000"/>
               </w:rPr>
             </w:pPr>
-            <w:commentRangeStart w:id="2"/>
-            <w:r>
-              <w:rPr>
-                <w:color w:val="FF0000"/>
-              </w:rPr>
-              <w:t>Location</w:t>
-            </w:r>
-            <w:commentRangeEnd w:id="2"/>
-            <w:r>
-              <w:rPr>
-                <w:rStyle w:val="CommentReference"/>
-              </w:rPr>
-              <w:commentReference w:id="2"/>
+            <w:r>
+              <w:rPr>
+                <w:color w:val="FF0000"/>
+              </w:rPr>
+              <w:t>Flatulate, FU</w:t>
             </w:r>
           </w:p>
           <w:p>
             <w:pPr>
               <w:pStyle w:val="NoSpacing"/>
             </w:pPr>
-            <w:commentRangeStart w:id="3"/>
-            <w:r>
-              <w:rPr>
-                <w:color w:val="FF0000"/>
-              </w:rPr>
-              <w:t>phone</w:t>
-            </w:r>
+            <w:r>
+              <w:rPr>
+                <w:color w:val="FF0000"/>
+              </w:rPr>
+              <w:t>620-968-8069</w:t>
+            </w:r>
+            <w:commentRangeStart w:id="1"/>
             <w:r>
               <w:t xml:space="preserve"> </w:t>
             </w:r>
@@ -108,17 +122,26 @@
               <w:t xml:space="preserve"> </w:t>
             </w:r>
             <w:r>
-              <w:rPr>
-                <w:color w:val="FF0000"/>
-              </w:rPr>
-              <w:t>@email.com</w:t>
-            </w:r>
-            <w:commentRangeEnd w:id="3"/>
+              <w:t>brandonhudd</w:t>
+            </w:r>
+            <w:r>
+              <w:rPr>
+                <w:color w:val="FF0000"/>
+              </w:rPr>
+              <w:t>@g</w:t>
+            </w:r>
+            <w:r>
+              <w:rPr>
+                <w:color w:val="FF0000"/>
+              </w:rPr>
+              <w:t>mail.com</w:t>
+            </w:r>
+            <w:commentRangeEnd w:id="1"/>
             <w:r>
               <w:rPr>
                 <w:rStyle w:val="CommentReference"/>
               </w:rPr>
-              <w:commentReference w:id="3"/>
+              <w:commentReference w:id="1"/>
             </w:r>
           </w:p>
           <w:p>
@@ -129,25 +152,25 @@
                 <w:szCs w:val="36"/>
               </w:rPr>
             </w:pPr>
-            <w:commentRangeStart w:id="4"/>
-            <w:r>
-              <w:rPr>
-                <w:color w:val="FF0000"/>
-              </w:rPr>
-              <w:t>LinkedIn UR</w:t>
-            </w:r>
-            <w:r>
-              <w:rPr>
-                <w:color w:val="FF0000"/>
-              </w:rPr>
-              <w:t xml:space="preserve">L </w:t>
-            </w:r>
-            <w:commentRangeEnd w:id="4"/>
+            <w:r>
+              <w:rPr>
+                <w:color w:val="FF0000"/>
+              </w:rPr>
+              <w:t>url.com</w:t>
+            </w:r>
+            <w:commentRangeStart w:id="2"/>
+            <w:r>
+              <w:rPr>
+                <w:color w:val="FF0000"/>
+              </w:rPr>
+              <w:t xml:space="preserve"> </w:t>
+            </w:r>
+            <w:commentRangeEnd w:id="2"/>
             <w:r>
               <w:rPr>
                 <w:rStyle w:val="CommentReference"/>
               </w:rPr>
-              <w:commentReference w:id="4"/>
+              <w:commentReference w:id="2"/>
             </w:r>
             <w:r>
               <w:rPr>
@@ -181,19 +204,19 @@
                 <w:color w:val="FF0000"/>
               </w:rPr>
             </w:pPr>
-            <w:commentRangeStart w:id="5"/>
+            <w:commentRangeStart w:id="3"/>
             <w:r>
               <w:rPr>
                 <w:color w:val="FF0000"/>
               </w:rPr>
               <w:t>QR Code Goes Here!</w:t>
             </w:r>
-            <w:commentRangeEnd w:id="5"/>
+            <w:commentRangeEnd w:id="3"/>
             <w:r>
               <w:rPr>
                 <w:rStyle w:val="CommentReference"/>
               </w:rPr>
-              <w:commentReference w:id="5"/>
+              <w:commentReference w:id="3"/>
             </w:r>
           </w:p>
         </w:tc>
@@ -246,7 +269,7 @@
                 <w:spacing w:val="20"/>
               </w:rPr>
             </w:pPr>
-            <w:commentRangeStart w:id="6"/>
+            <w:commentRangeStart w:id="4"/>
             <w:r>
               <w:rPr>
                 <w:b/>
@@ -353,12 +376,12 @@
               </w:rPr>
               <w:t xml:space="preserve">y   </w:t>
             </w:r>
-            <w:commentRangeEnd w:id="6"/>
+            <w:commentRangeEnd w:id="4"/>
             <w:r>
               <w:rPr>
                 <w:rStyle w:val="CommentReference"/>
               </w:rPr>
-              <w:commentReference w:id="6"/>
+              <w:commentReference w:id="4"/>
             </w:r>
           </w:p>
         </w:tc>
@@ -369,173 +392,173 @@
         <w:spacing w:after="0" w:line="240" w:lineRule="auto"/>
         <w:jc w:val="center"/>
       </w:pPr>
+      <w:commentRangeStart w:id="5"/>
+      <w:r>
+        <w:t xml:space="preserve">A </w:t>
+      </w:r>
+      <w:r>
+        <w:t>personable</w:t>
+      </w:r>
+      <w:r>
+        <w:t xml:space="preserve">, detail-oriented, </w:t>
+      </w:r>
+      <w:commentRangeStart w:id="6"/>
+      <w:r>
+        <w:rPr>
+          <w:color w:val="FF0000"/>
+        </w:rPr>
+        <w:t>bi</w:t>
+      </w:r>
+      <w:r>
+        <w:rPr>
+          <w:color w:val="FF0000"/>
+        </w:rPr>
+        <w:t>lingual</w:t>
+      </w:r>
+      <w:r>
+        <w:rPr>
+          <w:color w:val="FF0000"/>
+        </w:rPr>
+        <w:t>/m</w:t>
+      </w:r>
+      <w:r>
+        <w:rPr>
+          <w:color w:val="FF0000"/>
+        </w:rPr>
+        <w:t>ultilingual</w:t>
+      </w:r>
+      <w:r>
+        <w:t xml:space="preserve"> </w:t>
+      </w:r>
+      <w:commentRangeEnd w:id="6"/>
+      <w:r>
+        <w:rPr>
+          <w:rStyle w:val="CommentReference"/>
+        </w:rPr>
+        <w:commentReference w:id="6"/>
+      </w:r>
       <w:commentRangeStart w:id="7"/>
       <w:r>
-        <w:t xml:space="preserve">A </w:t>
-      </w:r>
-      <w:r>
-        <w:t>personable</w:t>
-      </w:r>
-      <w:r>
-        <w:t xml:space="preserve">, detail-oriented, </w:t>
-      </w:r>
-      <w:commentRangeStart w:id="8"/>
-      <w:r>
-        <w:rPr>
-          <w:color w:val="FF0000"/>
-        </w:rPr>
-        <w:t>bi</w:t>
-      </w:r>
-      <w:r>
-        <w:rPr>
-          <w:color w:val="FF0000"/>
-        </w:rPr>
-        <w:t>lingual</w:t>
-      </w:r>
-      <w:r>
-        <w:rPr>
-          <w:color w:val="FF0000"/>
-        </w:rPr>
-        <w:t>/m</w:t>
-      </w:r>
-      <w:r>
-        <w:rPr>
-          <w:color w:val="FF0000"/>
-        </w:rPr>
-        <w:t>ultilingual</w:t>
+        <w:rPr>
+          <w:color w:val="FF0000"/>
+        </w:rPr>
+        <w:t>Administrative Professional</w:t>
       </w:r>
       <w:r>
         <w:t xml:space="preserve"> </w:t>
       </w:r>
-      <w:commentRangeEnd w:id="8"/>
+      <w:commentRangeEnd w:id="7"/>
       <w:r>
         <w:rPr>
           <w:rStyle w:val="CommentReference"/>
         </w:rPr>
-        <w:commentReference w:id="8"/>
-      </w:r>
-      <w:commentRangeStart w:id="9"/>
-      <w:r>
-        <w:rPr>
-          <w:color w:val="FF0000"/>
-        </w:rPr>
-        <w:t>Administrative Professional</w:t>
+        <w:commentReference w:id="7"/>
+      </w:r>
+      <w:r>
+        <w:t>with</w:t>
       </w:r>
       <w:r>
         <w:t xml:space="preserve"> </w:t>
       </w:r>
-      <w:commentRangeEnd w:id="9"/>
+      <w:r>
+        <w:t xml:space="preserve">experience providing exceptional </w:t>
+      </w:r>
+      <w:r>
+        <w:t xml:space="preserve">office </w:t>
+      </w:r>
+      <w:r>
+        <w:t xml:space="preserve">support </w:t>
+      </w:r>
+      <w:r>
+        <w:t>and</w:t>
+      </w:r>
+      <w:r>
+        <w:t xml:space="preserve"> ensuring projects are completed on time and with </w:t>
+      </w:r>
+      <w:r>
+        <w:t>extreme</w:t>
+      </w:r>
+      <w:r>
+        <w:t xml:space="preserve"> confidentiality</w:t>
+      </w:r>
+      <w:r>
+        <w:t xml:space="preserve">. </w:t>
+      </w:r>
+      <w:r>
+        <w:t>Exceedingly</w:t>
+      </w:r>
+      <w:r>
+        <w:t xml:space="preserve"> accurate and organized with the ability </w:t>
+      </w:r>
+      <w:r>
+        <w:t xml:space="preserve">to perform </w:t>
+      </w:r>
+      <w:r>
+        <w:t xml:space="preserve">scheduling, reception, </w:t>
+      </w:r>
+      <w:r>
+        <w:t>meeting planning</w:t>
+      </w:r>
+      <w:r>
+        <w:t xml:space="preserve">, </w:t>
+      </w:r>
+      <w:r>
+        <w:t xml:space="preserve">accounting, data entry and </w:t>
+      </w:r>
+      <w:r>
+        <w:t>document preparation</w:t>
+      </w:r>
+      <w:r>
+        <w:t>,</w:t>
+      </w:r>
+      <w:r>
+        <w:t xml:space="preserve"> </w:t>
+      </w:r>
+      <w:r>
+        <w:t>while</w:t>
+      </w:r>
+      <w:r>
+        <w:t xml:space="preserve"> creating a warm, welcoming environment for clients</w:t>
+      </w:r>
+      <w:r>
+        <w:t xml:space="preserve">. </w:t>
+      </w:r>
+      <w:r>
+        <w:t xml:space="preserve">Strive in fast-paced </w:t>
+      </w:r>
+      <w:r>
+        <w:t>environments</w:t>
+      </w:r>
+      <w:r>
+        <w:t xml:space="preserve"> performing regular and recurring duties </w:t>
+      </w:r>
+      <w:r>
+        <w:t>simultaneously with minimal</w:t>
+      </w:r>
+      <w:r>
+        <w:t xml:space="preserve"> supervision. </w:t>
+      </w:r>
+      <w:r>
+        <w:t>Self-starter with excellent oral a</w:t>
+      </w:r>
+      <w:r>
+        <w:t xml:space="preserve">nd written communication skills. </w:t>
+      </w:r>
+      <w:r>
+        <w:t>Proven team player with the ability to work with people at all levels of a corporation.</w:t>
+      </w:r>
+      <w:r>
+        <w:t xml:space="preserve">           </w:t>
+      </w:r>
+      <w:r>
+        <w:t xml:space="preserve">  </w:t>
+      </w:r>
+      <w:commentRangeEnd w:id="5"/>
       <w:r>
         <w:rPr>
           <w:rStyle w:val="CommentReference"/>
         </w:rPr>
-        <w:commentReference w:id="9"/>
-      </w:r>
-      <w:r>
-        <w:t>with</w:t>
-      </w:r>
-      <w:r>
-        <w:t xml:space="preserve"> </w:t>
-      </w:r>
-      <w:r>
-        <w:t xml:space="preserve">experience providing exceptional </w:t>
-      </w:r>
-      <w:r>
-        <w:t xml:space="preserve">office </w:t>
-      </w:r>
-      <w:r>
-        <w:t xml:space="preserve">support </w:t>
-      </w:r>
-      <w:r>
-        <w:t>and</w:t>
-      </w:r>
-      <w:r>
-        <w:t xml:space="preserve"> ensuring projects are completed on time and with </w:t>
-      </w:r>
-      <w:r>
-        <w:t>extreme</w:t>
-      </w:r>
-      <w:r>
-        <w:t xml:space="preserve"> confidentiality</w:t>
-      </w:r>
-      <w:r>
-        <w:t xml:space="preserve">. </w:t>
-      </w:r>
-      <w:r>
-        <w:t>Exceedingly</w:t>
-      </w:r>
-      <w:r>
-        <w:t xml:space="preserve"> accurate and organized with the ability </w:t>
-      </w:r>
-      <w:r>
-        <w:t xml:space="preserve">to perform </w:t>
-      </w:r>
-      <w:r>
-        <w:t xml:space="preserve">scheduling, reception, </w:t>
-      </w:r>
-      <w:r>
-        <w:t>meeting planning</w:t>
-      </w:r>
-      <w:r>
-        <w:t xml:space="preserve">, </w:t>
-      </w:r>
-      <w:r>
-        <w:t xml:space="preserve">accounting, data entry and </w:t>
-      </w:r>
-      <w:r>
-        <w:t>document preparation</w:t>
-      </w:r>
-      <w:r>
-        <w:t>,</w:t>
-      </w:r>
-      <w:r>
-        <w:t xml:space="preserve"> </w:t>
-      </w:r>
-      <w:r>
-        <w:t>while</w:t>
-      </w:r>
-      <w:r>
-        <w:t xml:space="preserve"> creating a warm, welcoming environment for clients</w:t>
-      </w:r>
-      <w:r>
-        <w:t xml:space="preserve">. </w:t>
-      </w:r>
-      <w:r>
-        <w:t xml:space="preserve">Strive in fast-paced </w:t>
-      </w:r>
-      <w:r>
-        <w:t>environments</w:t>
-      </w:r>
-      <w:r>
-        <w:t xml:space="preserve"> performing regular and recurring duties </w:t>
-      </w:r>
-      <w:r>
-        <w:t>simultaneously with minimal</w:t>
-      </w:r>
-      <w:r>
-        <w:t xml:space="preserve"> supervision. </w:t>
-      </w:r>
-      <w:r>
-        <w:t>Self-starter with excellent oral a</w:t>
-      </w:r>
-      <w:r>
-        <w:t xml:space="preserve">nd written communication skills. </w:t>
-      </w:r>
-      <w:r>
-        <w:t>Proven team player with the ability to work with people at all levels of a corporation.</w:t>
-      </w:r>
-      <w:r>
-        <w:t xml:space="preserve">           </w:t>
-      </w:r>
-      <w:r>
-        <w:t xml:space="preserve">  </w:t>
-      </w:r>
-      <w:commentRangeEnd w:id="7"/>
-      <w:r>
-        <w:rPr>
-          <w:rStyle w:val="CommentReference"/>
-        </w:rPr>
-        <w:commentReference w:id="7"/>
+        <w:commentReference w:id="5"/>
       </w:r>
     </w:p>
     <w:p>
@@ -577,7 +600,7 @@
                 <w:smallCaps/>
               </w:rPr>
             </w:pPr>
-            <w:commentRangeStart w:id="10"/>
+            <w:commentRangeStart w:id="8"/>
             <w:r>
               <w:rPr>
                 <w:rFonts w:eastAsia="MS Mincho"/>
@@ -587,12 +610,12 @@
               </w:rPr>
               <w:t>Selected Highlights</w:t>
             </w:r>
-            <w:commentRangeEnd w:id="10"/>
+            <w:commentRangeEnd w:id="8"/>
             <w:r>
               <w:rPr>
                 <w:rStyle w:val="CommentReference"/>
               </w:rPr>
-              <w:commentReference w:id="10"/>
+              <w:commentReference w:id="8"/>
             </w:r>
           </w:p>
           <w:p>
@@ -862,7 +885,7 @@
                 <w:spacing w:val="20"/>
               </w:rPr>
             </w:pPr>
-            <w:commentRangeStart w:id="11"/>
+            <w:commentRangeStart w:id="9"/>
             <w:r>
               <w:rPr>
                 <w:b/>
@@ -871,12 +894,12 @@
               </w:rPr>
               <w:t>Core Competencies</w:t>
             </w:r>
-            <w:commentRangeEnd w:id="11"/>
+            <w:commentRangeEnd w:id="9"/>
             <w:r>
               <w:rPr>
                 <w:rStyle w:val="CommentReference"/>
               </w:rPr>
-              <w:commentReference w:id="11"/>
+              <w:commentReference w:id="9"/>
             </w:r>
           </w:p>
         </w:tc>
@@ -1261,7 +1284,7 @@
                 <w:spacing w:val="20"/>
               </w:rPr>
             </w:pPr>
-            <w:commentRangeStart w:id="12"/>
+            <w:commentRangeStart w:id="10"/>
             <w:r>
               <w:rPr>
                 <w:b/>
@@ -1270,12 +1293,12 @@
               </w:rPr>
               <w:t>Professional Experience</w:t>
             </w:r>
-            <w:commentRangeEnd w:id="12"/>
+            <w:commentRangeEnd w:id="10"/>
             <w:r>
               <w:rPr>
                 <w:rStyle w:val="CommentReference"/>
               </w:rPr>
-              <w:commentReference w:id="12"/>
+              <w:commentReference w:id="10"/>
             </w:r>
           </w:p>
         </w:tc>
@@ -1328,7 +1351,7 @@
         </w:rPr>
         <w:t xml:space="preserve"> </w:t>
       </w:r>
-      <w:commentRangeStart w:id="13"/>
+      <w:commentRangeStart w:id="11"/>
       <w:r>
         <w:rPr>
           <w:rFonts w:cs="Arial"/>
@@ -1336,12 +1359,12 @@
         </w:rPr>
         <w:t xml:space="preserve">XXXX – Present </w:t>
       </w:r>
-      <w:commentRangeEnd w:id="13"/>
+      <w:commentRangeEnd w:id="11"/>
       <w:r>
         <w:rPr>
           <w:rStyle w:val="CommentReference"/>
         </w:rPr>
-        <w:commentReference w:id="13"/>
+        <w:commentReference w:id="11"/>
       </w:r>
     </w:p>
     <w:p>
@@ -2895,7 +2918,7 @@
         <w:tblLook w:val="04A0" w:firstRow="1" w:lastRow="0" w:firstColumn="1" w:lastColumn="0" w:noHBand="0" w:noVBand="1"/>
       </w:tblPr>
       <w:tblGrid>
-        <w:gridCol w:w="10800"/>
+        <w:gridCol w:w="10692"/>
       </w:tblGrid>
       <w:tr>
         <w:tc>
@@ -2967,7 +2990,7 @@
         </w:rPr>
         <w:t>(</w:t>
       </w:r>
-      <w:commentRangeStart w:id="14"/>
+      <w:commentRangeStart w:id="12"/>
       <w:r>
         <w:rPr>
           <w:i/>
@@ -2975,12 +2998,12 @@
         </w:rPr>
         <w:t>Candidate</w:t>
       </w:r>
-      <w:commentRangeEnd w:id="14"/>
+      <w:commentRangeEnd w:id="12"/>
       <w:r>
         <w:rPr>
           <w:rStyle w:val="CommentReference"/>
         </w:rPr>
-        <w:commentReference w:id="14"/>
+        <w:commentReference w:id="12"/>
       </w:r>
       <w:r>
         <w:rPr>
@@ -3018,7 +3041,7 @@
           <w:szCs w:val="22"/>
         </w:rPr>
       </w:pPr>
-      <w:commentRangeStart w:id="15"/>
+      <w:commentRangeStart w:id="13"/>
       <w:r>
         <w:rPr>
           <w:rFonts w:ascii="Calibri" w:eastAsia="ヒラギノ角ゴ Pro W3" w:hAnsi="Calibri" w:cs="Calibri"/>
@@ -3169,13 +3192,13 @@
         </w:rPr>
         <w:t>List 2-3 projects you have worked on</w:t>
       </w:r>
-      <w:commentRangeEnd w:id="15"/>
+      <w:commentRangeEnd w:id="13"/>
       <w:r>
         <w:rPr>
           <w:rStyle w:val="CommentReference"/>
           <w:rFonts w:ascii="Calibri" w:eastAsia="Calibri" w:hAnsi="Calibri"/>
         </w:rPr>
-        <w:commentReference w:id="15"/>
+        <w:commentReference w:id="13"/>
       </w:r>
     </w:p>
     <w:p>
@@ -3195,7 +3218,7 @@
           <w:u w:val="single"/>
         </w:rPr>
       </w:pPr>
-      <w:commentRangeStart w:id="16"/>
+      <w:commentRangeStart w:id="14"/>
       <w:r>
         <w:rPr>
           <w:b/>
@@ -3203,12 +3226,12 @@
         </w:rPr>
         <w:t>Certifications or Additional Education:</w:t>
       </w:r>
-      <w:commentRangeEnd w:id="16"/>
+      <w:commentRangeEnd w:id="14"/>
       <w:r>
         <w:rPr>
           <w:rStyle w:val="CommentReference"/>
         </w:rPr>
-        <w:commentReference w:id="16"/>
+        <w:commentReference w:id="14"/>
       </w:r>
     </w:p>
     <w:p>
@@ -3233,8 +3256,8 @@
         <w:tblLook w:val="04A0" w:firstRow="1" w:lastRow="0" w:firstColumn="1" w:lastColumn="0" w:noHBand="0" w:noVBand="1"/>
       </w:tblPr>
       <w:tblGrid>
-        <w:gridCol w:w="2610"/>
-        <w:gridCol w:w="8190"/>
+        <w:gridCol w:w="2600"/>
+        <w:gridCol w:w="8092"/>
       </w:tblGrid>
       <w:tr>
         <w:tc>
@@ -3257,7 +3280,7 @@
                 <w:spacing w:val="20"/>
               </w:rPr>
             </w:pPr>
-            <w:commentRangeStart w:id="17"/>
+            <w:commentRangeStart w:id="15"/>
             <w:r>
               <w:rPr>
                 <w:b/>
@@ -3266,12 +3289,12 @@
               </w:rPr>
               <w:t>Additional Credentials</w:t>
             </w:r>
-            <w:commentRangeEnd w:id="17"/>
+            <w:commentRangeEnd w:id="15"/>
             <w:r>
               <w:rPr>
                 <w:rStyle w:val="CommentReference"/>
               </w:rPr>
-              <w:commentReference w:id="17"/>
+              <w:commentReference w:id="15"/>
             </w:r>
           </w:p>
         </w:tc>
@@ -3306,21 +3329,22 @@
                 <w:b/>
               </w:rPr>
             </w:pPr>
-            <w:commentRangeStart w:id="18"/>
+            <w:commentRangeStart w:id="16"/>
             <w:r>
               <w:rPr>
                 <w:rFonts w:cs="Arial"/>
                 <w:b/>
                 <w:smallCaps/>
               </w:rPr>
+              <w:lastRenderedPageBreak/>
               <w:t>Technical Skills</w:t>
             </w:r>
-            <w:commentRangeEnd w:id="18"/>
+            <w:commentRangeEnd w:id="16"/>
             <w:r>
               <w:rPr>
                 <w:rStyle w:val="CommentReference"/>
               </w:rPr>
-              <w:commentReference w:id="18"/>
+              <w:commentReference w:id="16"/>
             </w:r>
           </w:p>
         </w:tc>
@@ -3364,14 +3388,7 @@
               <w:rPr>
                 <w:color w:val="FF0000"/>
               </w:rPr>
-              <w:t xml:space="preserve">, PowerPoint, Outlook, Access, Publisher) / Microsoft Visio / </w:t>
-            </w:r>
-            <w:r>
-              <w:rPr>
-                <w:color w:val="FF0000"/>
-              </w:rPr>
-              <w:lastRenderedPageBreak/>
-              <w:t xml:space="preserve">Microsoft SharePoint / Adobe Photoshop / Google Docs / </w:t>
+              <w:t xml:space="preserve">, PowerPoint, Outlook, Access, Publisher) / Microsoft Visio / Microsoft SharePoint / Adobe Photoshop / Google Docs / </w:t>
             </w:r>
             <w:r>
               <w:rPr>
@@ -3555,7 +3572,6 @@
                 <w:b/>
                 <w:smallCaps/>
               </w:rPr>
-              <w:lastRenderedPageBreak/>
               <w:t>Education</w:t>
             </w:r>
           </w:p>
@@ -3641,7 +3657,7 @@
                 <w:smallCaps/>
               </w:rPr>
             </w:pPr>
-            <w:commentRangeStart w:id="19"/>
+            <w:commentRangeStart w:id="17"/>
             <w:r>
               <w:rPr>
                 <w:rFonts w:cs="Arial"/>
@@ -3658,12 +3674,12 @@
               </w:rPr>
               <w:t>anguages</w:t>
             </w:r>
-            <w:commentRangeEnd w:id="19"/>
+            <w:commentRangeEnd w:id="17"/>
             <w:r>
               <w:rPr>
                 <w:rStyle w:val="CommentReference"/>
               </w:rPr>
-              <w:commentReference w:id="19"/>
+              <w:commentReference w:id="17"/>
             </w:r>
           </w:p>
         </w:tc>
@@ -3746,7 +3762,7 @@
                 <w:smallCaps/>
               </w:rPr>
             </w:pPr>
-            <w:commentRangeStart w:id="20"/>
+            <w:commentRangeStart w:id="18"/>
             <w:r>
               <w:rPr>
                 <w:rFonts w:cs="Arial"/>
@@ -3755,12 +3771,12 @@
               </w:rPr>
               <w:t>Honors &amp; Awards</w:t>
             </w:r>
-            <w:commentRangeEnd w:id="20"/>
+            <w:commentRangeEnd w:id="18"/>
             <w:r>
               <w:rPr>
                 <w:rStyle w:val="CommentReference"/>
               </w:rPr>
-              <w:commentReference w:id="20"/>
+              <w:commentReference w:id="18"/>
             </w:r>
           </w:p>
         </w:tc>
@@ -3902,7 +3918,7 @@
                 <w:smallCaps/>
               </w:rPr>
             </w:pPr>
-            <w:commentRangeStart w:id="21"/>
+            <w:commentRangeStart w:id="19"/>
             <w:r>
               <w:rPr>
                 <w:rFonts w:cs="Arial"/>
@@ -3911,12 +3927,12 @@
               </w:rPr>
               <w:t>Professional Development</w:t>
             </w:r>
-            <w:commentRangeEnd w:id="21"/>
+            <w:commentRangeEnd w:id="19"/>
             <w:r>
               <w:rPr>
                 <w:rStyle w:val="CommentReference"/>
               </w:rPr>
-              <w:commentReference w:id="21"/>
+              <w:commentReference w:id="19"/>
             </w:r>
           </w:p>
         </w:tc>
@@ -4064,7 +4080,7 @@
                 <w:smallCaps/>
               </w:rPr>
             </w:pPr>
-            <w:commentRangeStart w:id="22"/>
+            <w:commentRangeStart w:id="20"/>
             <w:r>
               <w:rPr>
                 <w:rFonts w:cs="Arial"/>
@@ -4081,12 +4097,12 @@
               </w:rPr>
               <w:t>rganizations</w:t>
             </w:r>
-            <w:commentRangeEnd w:id="22"/>
+            <w:commentRangeEnd w:id="20"/>
             <w:r>
               <w:rPr>
                 <w:rStyle w:val="CommentReference"/>
               </w:rPr>
-              <w:commentReference w:id="22"/>
+              <w:commentReference w:id="20"/>
             </w:r>
           </w:p>
         </w:tc>
@@ -4204,7 +4220,7 @@
                 <w:smallCaps/>
               </w:rPr>
             </w:pPr>
-            <w:commentRangeStart w:id="23"/>
+            <w:commentRangeStart w:id="21"/>
             <w:r>
               <w:rPr>
                 <w:rFonts w:cs="Arial"/>
@@ -4213,12 +4229,12 @@
               </w:rPr>
               <w:t>Volunteering Experience</w:t>
             </w:r>
-            <w:commentRangeEnd w:id="23"/>
+            <w:commentRangeEnd w:id="21"/>
             <w:r>
               <w:rPr>
                 <w:rStyle w:val="CommentReference"/>
               </w:rPr>
-              <w:commentReference w:id="23"/>
+              <w:commentReference w:id="21"/>
             </w:r>
           </w:p>
         </w:tc>
@@ -4312,7 +4328,7 @@
                 <w:smallCaps/>
               </w:rPr>
             </w:pPr>
-            <w:commentRangeStart w:id="24"/>
+            <w:commentRangeStart w:id="22"/>
             <w:r>
               <w:rPr>
                 <w:rFonts w:cs="Arial"/>
@@ -4321,12 +4337,12 @@
               </w:rPr>
               <w:t>Interests</w:t>
             </w:r>
-            <w:commentRangeEnd w:id="24"/>
+            <w:commentRangeEnd w:id="22"/>
             <w:r>
               <w:rPr>
                 <w:rStyle w:val="CommentReference"/>
               </w:rPr>
-              <w:commentReference w:id="24"/>
+              <w:commentReference w:id="22"/>
             </w:r>
           </w:p>
         </w:tc>
@@ -4386,7 +4402,7 @@
           <w:b/>
         </w:rPr>
       </w:pPr>
-      <w:commentRangeStart w:id="25"/>
+      <w:commentRangeStart w:id="23"/>
       <w:r>
         <w:rPr>
           <w:rFonts w:cs="Arial"/>
@@ -4449,12 +4465,12 @@
         </w:rPr>
         <w:sym w:font="Wingdings 2" w:char="F0F2"/>
       </w:r>
-      <w:commentRangeEnd w:id="25"/>
+      <w:commentRangeEnd w:id="23"/>
       <w:r>
         <w:rPr>
           <w:rStyle w:val="CommentReference"/>
         </w:rPr>
-        <w:commentReference w:id="25"/>
+        <w:commentReference w:id="23"/>
       </w:r>
     </w:p>
     <w:sectPr>
@@ -4470,10 +4486,65 @@
 </file>
 
 <file path=word/comments.xml><?xml version="1.0" encoding="utf-8"?>
-<w:comments xmlns:wpc="http://schemas.microsoft.com/office/word/2010/wordprocessingCanvas" xmlns:cx="http://schemas.microsoft.com/office/drawing/2014/chartex" xmlns:cx1="http://schemas.microsoft.com/office/drawing/2015/9/8/chartex" xmlns:cx2="http://schemas.microsoft.com/office/drawing/2015/10/21/chartex" xmlns:mc="http://schemas.openxmlformats.org/markup-compatibility/2006" xmlns:o="urn:schemas-microsoft-com:office:office" xmlns:r="http://schemas.openxmlformats.org/officeDocument/2006/relationships" xmlns:m="http://schemas.openxmlformats.org/officeDocument/2006/math" xmlns:v="urn:schemas-microsoft-com:vml" xmlns:wp14="http://schemas.microsoft.com/office/word/2010/wordprocessingDrawing" xmlns:wp="http://schemas.openxmlformats.org/drawingml/2006/wordprocessingDrawing" xmlns:w10="urn:schemas-microsoft-com:office:word" xmlns:w="http://schemas.openxmlformats.org/wordprocessingml/2006/main" xmlns:w14="http://schemas.microsoft.com/office/word/2010/wordml" xmlns:w15="http://schemas.microsoft.com/office/word/2012/wordml" xmlns:w16se="http://schemas.microsoft.com/office/word/2015/wordml/symex" xmlns:wpg="http://schemas.microsoft.com/office/word/2010/wordprocessingGroup" xmlns:wpi="http://schemas.microsoft.com/office/word/2010/wordprocessingInk" xmlns:wne="http://schemas.microsoft.com/office/word/2006/wordml" xmlns:wps="http://schemas.microsoft.com/office/word/2010/wordprocessingShape" mc:Ignorable="w14 w15 w16se wp14">
+<w:comments xmlns:wpc="http://schemas.microsoft.com/office/word/2010/wordprocessingCanvas" xmlns:cx="http://schemas.microsoft.com/office/drawing/2014/chartex" xmlns:cx1="http://schemas.microsoft.com/office/drawing/2015/9/8/chartex" xmlns:cx2="http://schemas.microsoft.com/office/drawing/2015/10/21/chartex" xmlns:cx3="http://schemas.microsoft.com/office/drawing/2016/5/9/chartex" xmlns:cx4="http://schemas.microsoft.com/office/drawing/2016/5/10/chartex" xmlns:cx5="http://schemas.microsoft.com/office/drawing/2016/5/11/chartex" xmlns:mc="http://schemas.openxmlformats.org/markup-compatibility/2006" xmlns:o="urn:schemas-microsoft-com:office:office" xmlns:r="http://schemas.openxmlformats.org/officeDocument/2006/relationships" xmlns:m="http://schemas.openxmlformats.org/officeDocument/2006/math" xmlns:v="urn:schemas-microsoft-com:vml" xmlns:wp14="http://schemas.microsoft.com/office/word/2010/wordprocessingDrawing" xmlns:wp="http://schemas.openxmlformats.org/drawingml/2006/wordprocessingDrawing" xmlns:w10="urn:schemas-microsoft-com:office:word" xmlns:w="http://schemas.openxmlformats.org/wordprocessingml/2006/main" xmlns:w14="http://schemas.microsoft.com/office/word/2010/wordml" xmlns:w15="http://schemas.microsoft.com/office/word/2012/wordml" xmlns:w16se="http://schemas.microsoft.com/office/word/2015/wordml/symex" xmlns:wpg="http://schemas.microsoft.com/office/word/2010/wordprocessingGroup" xmlns:wpi="http://schemas.microsoft.com/office/word/2010/wordprocessingInk" xmlns:wne="http://schemas.microsoft.com/office/word/2006/wordml" xmlns:wps="http://schemas.microsoft.com/office/word/2010/wordprocessingShape" mc:Ignorable="w14 w15 w16se wp14">
   <w:comment w:id="1" w:author="Resume Writer" w:date="2016-02-09T20:52:00Z" w:initials="RW">
     <w:p>
       <w:pPr>
+        <w:spacing w:after="0" w:line="240" w:lineRule="auto"/>
+      </w:pPr>
+      <w:r>
+        <w:rPr>
+          <w:rStyle w:val="CommentReference"/>
+        </w:rPr>
+        <w:annotationRef/>
+      </w:r>
+      <w:r>
+        <w:rPr>
+          <w:b/>
+        </w:rPr>
+        <w:t>Phone &amp; Email</w:t>
+      </w:r>
+      <w:r>
+        <w:rPr>
+          <w:b/>
+        </w:rPr>
+        <w:t xml:space="preserve">: </w:t>
+      </w:r>
+      <w:r>
+        <w:t>You should only use ONE phone number -</w:t>
+      </w:r>
+      <w:r>
+        <w:t xml:space="preserve"> this should be a cell number. </w:t>
+      </w:r>
+      <w:r>
+        <w:t xml:space="preserve">No </w:t>
+      </w:r>
+      <w:r>
+        <w:t xml:space="preserve">work, </w:t>
+      </w:r>
+      <w:r>
+        <w:t xml:space="preserve">home/fax numbers, etc.  See my interview tips on further ideas on how to maximize each call </w:t>
+      </w:r>
+      <w:r>
+        <w:t>and</w:t>
+      </w:r>
+      <w:r>
+        <w:t xml:space="preserve"> turn that call into an in</w:t>
+      </w:r>
+      <w:r>
+        <w:t>-</w:t>
+      </w:r>
+      <w:r>
+        <w:t>person interview!</w:t>
+      </w:r>
+    </w:p>
+    <w:p>
+      <w:pPr>
+        <w:spacing w:after="0" w:line="240" w:lineRule="auto"/>
+      </w:pPr>
+    </w:p>
+    <w:p>
+      <w:pPr>
         <w:pStyle w:val="CommentText"/>
         <w:spacing w:after="0" w:line="240" w:lineRule="auto"/>
         <w:rPr>
@@ -4483,427 +4554,21 @@
       </w:pPr>
       <w:r>
         <w:rPr>
-          <w:rStyle w:val="CommentReference"/>
-        </w:rPr>
-        <w:annotationRef/>
-      </w:r>
-      <w:r>
-        <w:rPr>
-          <w:rStyle w:val="CommentReference"/>
-          <w:b/>
-          <w:color w:val="557DA1"/>
-          <w:sz w:val="22"/>
-          <w:szCs w:val="22"/>
-        </w:rPr>
-        <w:annotationRef/>
-      </w:r>
-      <w:r>
-        <w:rPr>
-          <w:b/>
-          <w:color w:val="FF0000"/>
-          <w:sz w:val="22"/>
-          <w:szCs w:val="22"/>
-        </w:rPr>
-        <w:t>I</w:t>
-      </w:r>
-      <w:r>
-        <w:rPr>
-          <w:b/>
-          <w:color w:val="FF0000"/>
-          <w:sz w:val="22"/>
-          <w:szCs w:val="22"/>
-        </w:rPr>
-        <w:t>MPORTANT NOTE</w:t>
-      </w:r>
-      <w:r>
-        <w:rPr>
-          <w:sz w:val="22"/>
-          <w:szCs w:val="22"/>
-        </w:rPr>
-        <w:t xml:space="preserve">: </w:t>
-      </w:r>
-      <w:r>
-        <w:rPr>
-          <w:sz w:val="22"/>
-          <w:szCs w:val="22"/>
-        </w:rPr>
-        <w:t>Y</w:t>
-      </w:r>
-      <w:r>
-        <w:rPr>
-          <w:sz w:val="22"/>
-          <w:szCs w:val="22"/>
-        </w:rPr>
-        <w:t xml:space="preserve">our resume might seem overwhelming due to the 30+ comments, but it is a completed document (just needs </w:t>
-      </w:r>
-      <w:r>
-        <w:rPr>
-          <w:sz w:val="22"/>
-          <w:szCs w:val="22"/>
-        </w:rPr>
-        <w:t>TWO</w:t>
-      </w:r>
-      <w:r>
-        <w:rPr>
-          <w:sz w:val="22"/>
-          <w:szCs w:val="22"/>
-        </w:rPr>
-        <w:t xml:space="preserve"> steps by you); I encourage you to read each comment and then delete it - you will learn a lot about WHY the changes were made.  </w:t>
-      </w:r>
-    </w:p>
-    <w:p>
-      <w:pPr>
-        <w:pStyle w:val="CommentText"/>
-        <w:spacing w:after="0" w:line="240" w:lineRule="auto"/>
-        <w:rPr>
-          <w:sz w:val="22"/>
-          <w:szCs w:val="22"/>
-        </w:rPr>
-      </w:pPr>
-    </w:p>
-    <w:p>
-      <w:pPr>
-        <w:pStyle w:val="CommentText"/>
-        <w:spacing w:after="0" w:line="240" w:lineRule="auto"/>
-        <w:rPr>
-          <w:sz w:val="22"/>
-          <w:szCs w:val="22"/>
-        </w:rPr>
-      </w:pPr>
-      <w:r>
-        <w:rPr>
-          <w:sz w:val="22"/>
-          <w:szCs w:val="22"/>
-        </w:rPr>
-        <w:t>To delete the comments in the right column, click “</w:t>
-      </w:r>
-      <w:r>
-        <w:rPr>
-          <w:i/>
-          <w:sz w:val="22"/>
-          <w:szCs w:val="22"/>
-        </w:rPr>
-        <w:t xml:space="preserve">Review </w:t>
-      </w:r>
-      <w:r>
-        <w:rPr>
-          <w:i/>
-          <w:sz w:val="22"/>
-          <w:szCs w:val="22"/>
-        </w:rPr>
-        <w:sym w:font="Wingdings" w:char="F0E0"/>
-      </w:r>
-      <w:r>
-        <w:rPr>
-          <w:i/>
-          <w:sz w:val="22"/>
-          <w:szCs w:val="22"/>
-        </w:rPr>
-        <w:t xml:space="preserve"> Show Markup </w:t>
-      </w:r>
-      <w:r>
-        <w:rPr>
-          <w:i/>
-          <w:sz w:val="22"/>
-          <w:szCs w:val="22"/>
-        </w:rPr>
-        <w:sym w:font="Wingdings" w:char="F0E0"/>
-      </w:r>
-      <w:r>
-        <w:rPr>
-          <w:i/>
-          <w:sz w:val="22"/>
-          <w:szCs w:val="22"/>
-        </w:rPr>
-        <w:t xml:space="preserve"> </w:t>
-      </w:r>
-      <w:r>
-        <w:rPr>
-          <w:i/>
-          <w:sz w:val="22"/>
-          <w:szCs w:val="22"/>
-        </w:rPr>
-        <w:t>Delete All Comments</w:t>
-      </w:r>
-      <w:r>
-        <w:rPr>
-          <w:sz w:val="22"/>
-          <w:szCs w:val="22"/>
-        </w:rPr>
-        <w:t xml:space="preserve"> " to remove all of them, or just right click in each comment box after you review it and</w:t>
-      </w:r>
-      <w:r>
-        <w:rPr>
-          <w:sz w:val="22"/>
-          <w:szCs w:val="22"/>
-        </w:rPr>
-        <w:t xml:space="preserve"> click </w:t>
-      </w:r>
-      <w:r>
-        <w:rPr>
-          <w:i/>
-          <w:sz w:val="22"/>
-          <w:szCs w:val="22"/>
-        </w:rPr>
-        <w:t>Delete Comment</w:t>
-      </w:r>
-      <w:r>
-        <w:rPr>
-          <w:sz w:val="22"/>
-          <w:szCs w:val="22"/>
-        </w:rPr>
-        <w:t xml:space="preserve">.  </w:t>
-      </w:r>
-    </w:p>
-    <w:p>
-      <w:pPr>
-        <w:pStyle w:val="CommentText"/>
-        <w:spacing w:after="0" w:line="240" w:lineRule="auto"/>
-        <w:rPr>
-          <w:sz w:val="22"/>
-          <w:szCs w:val="22"/>
-        </w:rPr>
-      </w:pPr>
-    </w:p>
-    <w:p>
-      <w:pPr>
-        <w:pStyle w:val="CommentText"/>
-        <w:spacing w:after="0" w:line="240" w:lineRule="auto"/>
-        <w:rPr>
-          <w:sz w:val="22"/>
-          <w:szCs w:val="22"/>
-        </w:rPr>
-      </w:pPr>
-      <w:r>
-        <w:rPr>
-          <w:sz w:val="22"/>
-          <w:szCs w:val="22"/>
-        </w:rPr>
-        <w:t xml:space="preserve">To change the text back to </w:t>
-      </w:r>
-      <w:r>
-        <w:rPr>
-          <w:b/>
-          <w:sz w:val="22"/>
-          <w:szCs w:val="22"/>
-        </w:rPr>
-        <w:t>Black</w:t>
-      </w:r>
-      <w:r>
-        <w:rPr>
-          <w:sz w:val="22"/>
-          <w:szCs w:val="22"/>
-        </w:rPr>
-        <w:t xml:space="preserve">, select and highlight all of the text in the resume and </w:t>
-      </w:r>
-      <w:r>
-        <w:rPr>
-          <w:sz w:val="22"/>
-          <w:szCs w:val="22"/>
-        </w:rPr>
-        <w:t xml:space="preserve">turn </w:t>
-      </w:r>
-      <w:r>
-        <w:rPr>
-          <w:sz w:val="22"/>
-          <w:szCs w:val="22"/>
-        </w:rPr>
-        <w:t xml:space="preserve">the font color to black. </w:t>
-      </w:r>
-    </w:p>
-    <w:p>
-      <w:pPr>
-        <w:pStyle w:val="CommentText"/>
-        <w:spacing w:after="0" w:line="240" w:lineRule="auto"/>
-        <w:rPr>
-          <w:sz w:val="22"/>
-          <w:szCs w:val="22"/>
-        </w:rPr>
-      </w:pPr>
-    </w:p>
-    <w:p>
-      <w:pPr>
-        <w:pStyle w:val="CommentText"/>
-        <w:spacing w:after="0" w:line="240" w:lineRule="auto"/>
-        <w:rPr>
-          <w:sz w:val="22"/>
-          <w:szCs w:val="22"/>
-        </w:rPr>
-      </w:pPr>
-      <w:r>
-        <w:rPr>
-          <w:sz w:val="22"/>
-          <w:szCs w:val="22"/>
-        </w:rPr>
-        <w:t>Y</w:t>
-      </w:r>
-      <w:r>
-        <w:rPr>
-          <w:sz w:val="22"/>
-          <w:szCs w:val="22"/>
-        </w:rPr>
-        <w:t>our document is now ready to submit!  I can also do this for you if you have ANY problems with it!</w:t>
-      </w:r>
-    </w:p>
-    <w:p>
-      <w:pPr>
-        <w:pStyle w:val="CommentText"/>
-      </w:pPr>
+          <w:sz w:val="22"/>
+          <w:szCs w:val="22"/>
+        </w:rPr>
+        <w:t>For your email, DO NOT USE a school, work or personal website email. Use a professional (name with numbers, etc.) email.  Gmail and yahoo are preferred b</w:t>
+      </w:r>
+      <w:r>
+        <w:rPr>
+          <w:sz w:val="22"/>
+          <w:szCs w:val="22"/>
+        </w:rPr>
+        <w:t xml:space="preserve">y recruiters (when surveyed). </w:t>
+      </w:r>
     </w:p>
   </w:comment>
-  <w:comment w:id="2" w:author="Resume Writer" w:date="2016-02-09T20:52:00Z" w:initials="RW">
-    <w:p>
-      <w:pPr>
-        <w:spacing w:after="0" w:line="240" w:lineRule="auto"/>
-      </w:pPr>
-      <w:r>
-        <w:rPr>
-          <w:rStyle w:val="CommentReference"/>
-        </w:rPr>
-        <w:annotationRef/>
-      </w:r>
-      <w:r>
-        <w:rPr>
-          <w:b/>
-        </w:rPr>
-        <w:t xml:space="preserve">Location NOT Address: </w:t>
-      </w:r>
-      <w:r>
-        <w:t>Your location should be listed as</w:t>
-      </w:r>
-      <w:r>
-        <w:t xml:space="preserve"> close to the job as possible. </w:t>
-      </w:r>
-      <w:r>
-        <w:t xml:space="preserve">It is proven that location can be a key reason you are NOT chosen for an interview.  </w:t>
-      </w:r>
-    </w:p>
-    <w:p>
-      <w:pPr>
-        <w:spacing w:after="0" w:line="240" w:lineRule="auto"/>
-      </w:pPr>
-    </w:p>
-    <w:p>
-      <w:pPr>
-        <w:spacing w:after="0" w:line="240" w:lineRule="auto"/>
-      </w:pPr>
-      <w:r>
-        <w:t>In order to maximize your chances, I recommend just using the city, state/country (not suburbs, zip codes or full addresses) on your resume.  If you have better skills, but another candidate lives only 5-10 miles away, you might be overlooked. Simply using the location by itself prevents this.</w:t>
-      </w:r>
-    </w:p>
-    <w:p>
-      <w:pPr>
-        <w:spacing w:after="0" w:line="240" w:lineRule="auto"/>
-      </w:pPr>
-    </w:p>
-    <w:p>
-      <w:pPr>
-        <w:spacing w:after="0" w:line="240" w:lineRule="auto"/>
-      </w:pPr>
-      <w:r>
-        <w:t>For example, I live in Houston, TX and have recruited here for over 10+ y</w:t>
-      </w:r>
-      <w:r>
-        <w:t>ears - when we see candidates i</w:t>
-      </w:r>
-      <w:r>
-        <w:t>n</w:t>
-      </w:r>
-      <w:r>
-        <w:t xml:space="preserve"> the</w:t>
-      </w:r>
-      <w:r>
-        <w:t xml:space="preserve"> suburbs (The Woodlands, Sugar Land, League City, Clearlake, Katy - we were told by management to automatically NOT call the candidate due to the commute time!!!).  So, just listing Houston TX WITHOUT the zip code prevents this :)</w:t>
-      </w:r>
-    </w:p>
-    <w:p>
-      <w:pPr>
-        <w:pStyle w:val="CommentText"/>
-      </w:pPr>
-    </w:p>
-  </w:comment>
-  <w:comment w:id="3" w:author="Resume Writer" w:date="2016-02-09T20:52:00Z" w:initials="RW">
-    <w:p>
-      <w:pPr>
-        <w:spacing w:after="0" w:line="240" w:lineRule="auto"/>
-      </w:pPr>
-      <w:r>
-        <w:rPr>
-          <w:rStyle w:val="CommentReference"/>
-        </w:rPr>
-        <w:annotationRef/>
-      </w:r>
-      <w:r>
-        <w:rPr>
-          <w:b/>
-        </w:rPr>
-        <w:t>Phone &amp; Email</w:t>
-      </w:r>
-      <w:r>
-        <w:rPr>
-          <w:b/>
-        </w:rPr>
-        <w:t xml:space="preserve">: </w:t>
-      </w:r>
-      <w:r>
-        <w:t>You should only use ONE phone number -</w:t>
-      </w:r>
-      <w:r>
-        <w:t xml:space="preserve"> this should be a cell number. </w:t>
-      </w:r>
-      <w:r>
-        <w:t xml:space="preserve">No </w:t>
-      </w:r>
-      <w:r>
-        <w:t xml:space="preserve">work, </w:t>
-      </w:r>
-      <w:r>
-        <w:t xml:space="preserve">home/fax numbers, etc.  See my interview tips on further ideas on how to maximize each call </w:t>
-      </w:r>
-      <w:r>
-        <w:t>and</w:t>
-      </w:r>
-      <w:r>
-        <w:t xml:space="preserve"> turn that call into an in</w:t>
-      </w:r>
-      <w:r>
-        <w:t>-</w:t>
-      </w:r>
-      <w:r>
-        <w:t>person interview!</w:t>
-      </w:r>
-    </w:p>
-    <w:p>
-      <w:pPr>
-        <w:spacing w:after="0" w:line="240" w:lineRule="auto"/>
-      </w:pPr>
-    </w:p>
-    <w:p>
-      <w:pPr>
-        <w:pStyle w:val="CommentText"/>
-        <w:spacing w:after="0" w:line="240" w:lineRule="auto"/>
-        <w:rPr>
-          <w:sz w:val="22"/>
-          <w:szCs w:val="22"/>
-        </w:rPr>
-      </w:pPr>
-      <w:r>
-        <w:rPr>
-          <w:sz w:val="22"/>
-          <w:szCs w:val="22"/>
-        </w:rPr>
-        <w:t>For your email, DO NOT USE a school, work or personal website email. Use a professional (name with numbers, etc.) email.  Gmail and yahoo are preferred b</w:t>
-      </w:r>
-      <w:r>
-        <w:rPr>
-          <w:sz w:val="22"/>
-          <w:szCs w:val="22"/>
-        </w:rPr>
-        <w:t xml:space="preserve">y recruiters (when surveyed). </w:t>
-      </w:r>
-    </w:p>
-  </w:comment>
-  <w:comment w:id="4" w:author="Resume Writer" w:date="2016-07-27T09:29:00Z" w:initials="RW">
+  <w:comment w:id="2" w:author="Resume Writer" w:date="2016-07-27T09:29:00Z" w:initials="RW">
     <w:p>
       <w:pPr>
         <w:pStyle w:val="CommentText"/>
@@ -5086,7 +4751,7 @@
       </w:pPr>
     </w:p>
   </w:comment>
-  <w:comment w:id="5" w:author="Resume Writer" w:date="2016-02-09T21:04:00Z" w:initials="RW">
+  <w:comment w:id="3" w:author="Resume Writer" w:date="2016-02-09T21:04:00Z" w:initials="RW">
     <w:p>
       <w:pPr>
         <w:spacing w:after="0" w:line="240" w:lineRule="auto"/>
@@ -5147,7 +4812,7 @@
       </w:pPr>
     </w:p>
   </w:comment>
-  <w:comment w:id="6" w:author="Resume Writer" w:date="2016-02-09T20:53:00Z" w:initials="RW">
+  <w:comment w:id="4" w:author="Resume Writer" w:date="2016-02-09T20:53:00Z" w:initials="RW">
     <w:p>
       <w:pPr>
         <w:spacing w:after="0" w:line="240" w:lineRule="auto"/>
@@ -5256,7 +4921,7 @@
       </w:r>
     </w:p>
   </w:comment>
-  <w:comment w:id="8" w:author="Resume Writer" w:date="2016-02-09T20:54:00Z" w:initials="RW">
+  <w:comment w:id="6" w:author="Resume Writer" w:date="2016-02-09T20:54:00Z" w:initials="RW">
     <w:p>
       <w:pPr>
         <w:spacing w:after="0" w:line="240" w:lineRule="auto"/>
@@ -5343,7 +5008,7 @@
       </w:r>
     </w:p>
   </w:comment>
-  <w:comment w:id="9" w:author="Resume Writer" w:date="2016-02-09T20:55:00Z" w:initials="RW">
+  <w:comment w:id="7" w:author="Resume Writer" w:date="2016-02-09T20:55:00Z" w:initials="RW">
     <w:p>
       <w:pPr>
         <w:pStyle w:val="CommentText"/>
@@ -5458,7 +5123,7 @@
       </w:r>
     </w:p>
   </w:comment>
-  <w:comment w:id="7" w:author="Resume Writer" w:date="2016-02-09T20:54:00Z" w:initials="RW">
+  <w:comment w:id="5" w:author="Resume Writer" w:date="2016-02-09T20:54:00Z" w:initials="RW">
     <w:p>
       <w:pPr>
         <w:widowControl w:val="0"/>
@@ -5516,7 +5181,7 @@
       </w:pPr>
     </w:p>
   </w:comment>
-  <w:comment w:id="10" w:author="Resume Writer" w:date="2016-02-23T11:19:00Z" w:initials="RW">
+  <w:comment w:id="8" w:author="Resume Writer" w:date="2016-02-23T11:19:00Z" w:initials="RW">
     <w:p>
       <w:pPr>
         <w:pStyle w:val="CommentText"/>
@@ -5648,7 +5313,7 @@
       </w:r>
     </w:p>
   </w:comment>
-  <w:comment w:id="11" w:author="Resume Writer" w:date="2016-02-09T20:56:00Z" w:initials="RW">
+  <w:comment w:id="9" w:author="Resume Writer" w:date="2016-02-09T20:56:00Z" w:initials="RW">
     <w:p>
       <w:pPr>
         <w:widowControl w:val="0"/>
@@ -5740,7 +5405,7 @@
       </w:r>
     </w:p>
   </w:comment>
-  <w:comment w:id="12" w:author="Resume Writer" w:date="2016-02-09T20:56:00Z" w:initials="RW">
+  <w:comment w:id="10" w:author="Resume Writer" w:date="2016-02-09T20:56:00Z" w:initials="RW">
     <w:p>
       <w:pPr>
         <w:widowControl w:val="0"/>
@@ -5798,7 +5463,7 @@
       </w:pPr>
     </w:p>
   </w:comment>
-  <w:comment w:id="13" w:author="Resume Writer" w:date="2016-08-21T09:38:00Z" w:initials="RW">
+  <w:comment w:id="11" w:author="Resume Writer" w:date="2016-08-21T09:38:00Z" w:initials="RW">
     <w:p>
       <w:pPr>
         <w:widowControl w:val="0"/>
@@ -5836,7 +5501,7 @@
       </w:r>
     </w:p>
   </w:comment>
-  <w:comment w:id="14" w:author="Resume Writer" w:date="2016-02-09T20:59:00Z" w:initials="RW">
+  <w:comment w:id="12" w:author="Resume Writer" w:date="2016-02-09T20:59:00Z" w:initials="RW">
     <w:p>
       <w:pPr>
         <w:widowControl w:val="0"/>
@@ -5891,7 +5556,7 @@
       </w:pPr>
     </w:p>
   </w:comment>
-  <w:comment w:id="15" w:author="Resume Writer" w:date="2016-02-09T20:59:00Z" w:initials="RW">
+  <w:comment w:id="13" w:author="Resume Writer" w:date="2016-02-09T20:59:00Z" w:initials="RW">
     <w:p>
       <w:pPr>
         <w:spacing w:after="0" w:line="240" w:lineRule="auto"/>
@@ -5941,7 +5606,7 @@
       </w:pPr>
     </w:p>
   </w:comment>
-  <w:comment w:id="16" w:author="Resume Writer" w:date="2016-02-09T21:00:00Z" w:initials="RW">
+  <w:comment w:id="14" w:author="Resume Writer" w:date="2016-02-09T21:00:00Z" w:initials="RW">
     <w:p>
       <w:pPr>
         <w:spacing w:after="0" w:line="240" w:lineRule="auto"/>
@@ -6045,7 +5710,7 @@
       </w:pPr>
     </w:p>
   </w:comment>
-  <w:comment w:id="17" w:author="Resume Writer" w:date="2016-02-09T21:00:00Z" w:initials="RW">
+  <w:comment w:id="15" w:author="Resume Writer" w:date="2016-02-09T21:00:00Z" w:initials="RW">
     <w:p>
       <w:pPr>
         <w:pStyle w:val="CommentText"/>
@@ -6193,6 +5858,196 @@
       </w:pPr>
     </w:p>
   </w:comment>
+  <w:comment w:id="16" w:author="Resume Writer" w:date="2016-02-09T21:01:00Z" w:initials="RW">
+    <w:p>
+      <w:pPr>
+        <w:pStyle w:val="CommentText"/>
+        <w:spacing w:after="0" w:line="240" w:lineRule="auto"/>
+        <w:rPr>
+          <w:sz w:val="22"/>
+          <w:szCs w:val="22"/>
+        </w:rPr>
+      </w:pPr>
+      <w:r>
+        <w:rPr>
+          <w:rStyle w:val="CommentReference"/>
+        </w:rPr>
+        <w:annotationRef/>
+      </w:r>
+      <w:r>
+        <w:rPr>
+          <w:rFonts w:eastAsia="ヒラギノ角ゴ Pro W3" w:cs="Calibri"/>
+          <w:b/>
+          <w:sz w:val="22"/>
+          <w:szCs w:val="22"/>
+          <w:lang w:val="en-CA"/>
+        </w:rPr>
+        <w:t>Technical Skills</w:t>
+      </w:r>
+      <w:r>
+        <w:rPr>
+          <w:rFonts w:eastAsia="ヒラギノ角ゴ Pro W3" w:cs="Calibri"/>
+          <w:b/>
+          <w:sz w:val="22"/>
+          <w:szCs w:val="22"/>
+          <w:lang w:val="en-CA"/>
+        </w:rPr>
+        <w:t>:</w:t>
+      </w:r>
+      <w:r>
+        <w:rPr>
+          <w:rFonts w:eastAsia="ヒラギノ角ゴ Pro W3" w:cs="Calibri"/>
+          <w:sz w:val="22"/>
+          <w:szCs w:val="22"/>
+          <w:lang w:val="en-CA"/>
+        </w:rPr>
+        <w:t xml:space="preserve"> </w:t>
+      </w:r>
+      <w:r>
+        <w:rPr>
+          <w:sz w:val="22"/>
+          <w:szCs w:val="22"/>
+        </w:rPr>
+        <w:t xml:space="preserve">These are common technical skills – often people ask why they need to list out Microsoft Word – isn’t this a given?  Well, it is, BUT in key word searches, it needs to be there!  </w:t>
+      </w:r>
+    </w:p>
+    <w:p>
+      <w:pPr>
+        <w:pStyle w:val="CommentText"/>
+        <w:spacing w:after="0" w:line="240" w:lineRule="auto"/>
+        <w:rPr>
+          <w:rFonts w:eastAsia="ヒラギノ角ゴ Pro W3" w:cs="Calibri"/>
+          <w:sz w:val="22"/>
+          <w:szCs w:val="22"/>
+          <w:lang w:val="en-CA"/>
+        </w:rPr>
+      </w:pPr>
+      <w:r>
+        <w:rPr>
+          <w:sz w:val="22"/>
+          <w:szCs w:val="22"/>
+        </w:rPr>
+        <w:t xml:space="preserve">These are examples of common technical skills. Personalize to your background, add others or delete </w:t>
+      </w:r>
+      <w:r>
+        <w:rPr>
+          <w:sz w:val="22"/>
+          <w:szCs w:val="22"/>
+        </w:rPr>
+        <w:t xml:space="preserve">the </w:t>
+      </w:r>
+      <w:r>
+        <w:rPr>
+          <w:sz w:val="22"/>
+          <w:szCs w:val="22"/>
+        </w:rPr>
+        <w:t>ones</w:t>
+      </w:r>
+      <w:r>
+        <w:rPr>
+          <w:sz w:val="22"/>
+          <w:szCs w:val="22"/>
+        </w:rPr>
+        <w:t xml:space="preserve"> you are</w:t>
+      </w:r>
+      <w:r>
+        <w:rPr>
+          <w:sz w:val="22"/>
+          <w:szCs w:val="22"/>
+        </w:rPr>
+        <w:t xml:space="preserve"> not familiar with</w:t>
+      </w:r>
+      <w:r>
+        <w:rPr>
+          <w:rFonts w:eastAsia="ヒラギノ角ゴ Pro W3" w:cs="Calibri"/>
+          <w:sz w:val="22"/>
+          <w:szCs w:val="22"/>
+          <w:lang w:val="en-CA"/>
+        </w:rPr>
+        <w:t>.</w:t>
+      </w:r>
+    </w:p>
+    <w:p>
+      <w:pPr>
+        <w:pStyle w:val="CommentText"/>
+      </w:pPr>
+    </w:p>
+  </w:comment>
+  <w:comment w:id="17" w:author="Resume Writer" w:date="2016-02-09T21:01:00Z" w:initials="RW">
+    <w:p>
+      <w:pPr>
+        <w:pStyle w:val="CommentText"/>
+        <w:spacing w:after="0" w:line="240" w:lineRule="auto"/>
+        <w:rPr>
+          <w:rFonts w:eastAsia="ヒラギノ角ゴ Pro W3" w:cs="Calibri"/>
+          <w:sz w:val="22"/>
+          <w:szCs w:val="22"/>
+          <w:lang w:val="en-CA"/>
+        </w:rPr>
+      </w:pPr>
+      <w:r>
+        <w:rPr>
+          <w:rStyle w:val="CommentReference"/>
+        </w:rPr>
+        <w:annotationRef/>
+      </w:r>
+      <w:r>
+        <w:rPr>
+          <w:rFonts w:eastAsia="ヒラギノ角ゴ Pro W3" w:cs="Calibri"/>
+          <w:b/>
+          <w:sz w:val="22"/>
+          <w:szCs w:val="22"/>
+          <w:lang w:val="en-CA"/>
+        </w:rPr>
+        <w:t>Languages</w:t>
+      </w:r>
+      <w:r>
+        <w:rPr>
+          <w:rFonts w:eastAsia="ヒラギノ角ゴ Pro W3" w:cs="Calibri"/>
+          <w:b/>
+          <w:sz w:val="22"/>
+          <w:szCs w:val="22"/>
+          <w:lang w:val="en-CA"/>
+        </w:rPr>
+        <w:t>:</w:t>
+      </w:r>
+      <w:r>
+        <w:rPr>
+          <w:rFonts w:eastAsia="ヒラギノ角ゴ Pro W3" w:cs="Calibri"/>
+          <w:sz w:val="22"/>
+          <w:szCs w:val="22"/>
+          <w:lang w:val="en-CA"/>
+        </w:rPr>
+        <w:t xml:space="preserve"> </w:t>
+      </w:r>
+      <w:r>
+        <w:rPr>
+          <w:sz w:val="22"/>
+          <w:szCs w:val="22"/>
+        </w:rPr>
+        <w:t>Being bilingual or multilingual definitely makes you stand out!  But – do n</w:t>
+      </w:r>
+      <w:r>
+        <w:rPr>
+          <w:sz w:val="22"/>
+          <w:szCs w:val="22"/>
+        </w:rPr>
+        <w:t xml:space="preserve">ot overinflate your expertise. </w:t>
+      </w:r>
+      <w:r>
+        <w:rPr>
+          <w:sz w:val="22"/>
+          <w:szCs w:val="22"/>
+        </w:rPr>
+        <w:t>ONLY list if you can conduct an interview in this language.  Many hiring authorities are known to bring in a translator to ensure you are fully proficient!  Rule of thumb: if you can’t interview in it, do not list it- and never list levels of proficiency (basic/intermediate/advanced).  Just the language if you can converse fluently in it!</w:t>
+      </w:r>
+    </w:p>
+    <w:p>
+      <w:pPr>
+        <w:pStyle w:val="CommentText"/>
+      </w:pPr>
+    </w:p>
+  </w:comment>
   <w:comment w:id="18" w:author="Resume Writer" w:date="2016-02-09T21:01:00Z" w:initials="RW">
     <w:p>
       <w:pPr>
@@ -6217,7 +6072,7 @@
           <w:szCs w:val="22"/>
           <w:lang w:val="en-CA"/>
         </w:rPr>
-        <w:t>Technical Skills</w:t>
+        <w:t xml:space="preserve">Honors </w:t>
       </w:r>
       <w:r>
         <w:rPr>
@@ -6227,6 +6082,26 @@
           <w:szCs w:val="22"/>
           <w:lang w:val="en-CA"/>
         </w:rPr>
+        <w:t>&amp;</w:t>
+      </w:r>
+      <w:r>
+        <w:rPr>
+          <w:rFonts w:eastAsia="ヒラギノ角ゴ Pro W3" w:cs="Calibri"/>
+          <w:b/>
+          <w:sz w:val="22"/>
+          <w:szCs w:val="22"/>
+          <w:lang w:val="en-CA"/>
+        </w:rPr>
+        <w:t xml:space="preserve"> Awards</w:t>
+      </w:r>
+      <w:r>
+        <w:rPr>
+          <w:rFonts w:eastAsia="ヒラギノ角ゴ Pro W3" w:cs="Calibri"/>
+          <w:b/>
+          <w:sz w:val="22"/>
+          <w:szCs w:val="22"/>
+          <w:lang w:val="en-CA"/>
+        </w:rPr>
         <w:t>:</w:t>
       </w:r>
       <w:r>
@@ -6240,10 +6115,19 @@
       </w:r>
       <w:r>
         <w:rPr>
-          <w:sz w:val="22"/>
-          <w:szCs w:val="22"/>
-        </w:rPr>
-        <w:t xml:space="preserve">These are common technical skills – often people ask why they need to list out Microsoft Word – isn’t this a given?  Well, it is, BUT in key word searches, it needs to be there!  </w:t>
+          <w:rFonts w:eastAsia="ヒラギノ角ゴ Pro W3" w:cs="Calibri"/>
+          <w:sz w:val="22"/>
+          <w:szCs w:val="22"/>
+          <w:lang w:val="en-CA"/>
+        </w:rPr>
+        <w:t>Yo</w:t>
+      </w:r>
+      <w:r>
+        <w:rPr>
+          <w:sz w:val="22"/>
+          <w:szCs w:val="22"/>
+        </w:rPr>
+        <w:t>u might not think that Employee of the Month was that great at the time, but on a resume, it looks awesome!  List any and ALL academic, professional and community honors you can think of!  Ideas are in red to get you started.</w:t>
       </w:r>
     </w:p>
     <w:p>
@@ -6251,6 +6135,16 @@
         <w:pStyle w:val="CommentText"/>
         <w:spacing w:after="0" w:line="240" w:lineRule="auto"/>
         <w:rPr>
+          <w:sz w:val="22"/>
+          <w:szCs w:val="22"/>
+        </w:rPr>
+      </w:pPr>
+    </w:p>
+    <w:p>
+      <w:pPr>
+        <w:pStyle w:val="CommentText"/>
+        <w:spacing w:after="0" w:line="240" w:lineRule="auto"/>
+        <w:rPr>
           <w:rFonts w:eastAsia="ヒラギノ角ゴ Pro W3" w:cs="Calibri"/>
           <w:sz w:val="22"/>
           <w:szCs w:val="22"/>
@@ -6262,42 +6156,12 @@
           <w:sz w:val="22"/>
           <w:szCs w:val="22"/>
         </w:rPr>
-        <w:t xml:space="preserve">These are examples of common technical skills. Personalize to your background, add others or delete </w:t>
-      </w:r>
-      <w:r>
-        <w:rPr>
-          <w:sz w:val="22"/>
-          <w:szCs w:val="22"/>
-        </w:rPr>
-        <w:t xml:space="preserve">the </w:t>
-      </w:r>
-      <w:r>
-        <w:rPr>
-          <w:sz w:val="22"/>
-          <w:szCs w:val="22"/>
-        </w:rPr>
-        <w:t>ones</w:t>
-      </w:r>
-      <w:r>
-        <w:rPr>
-          <w:sz w:val="22"/>
-          <w:szCs w:val="22"/>
-        </w:rPr>
-        <w:t xml:space="preserve"> you are</w:t>
-      </w:r>
-      <w:r>
-        <w:rPr>
-          <w:sz w:val="22"/>
-          <w:szCs w:val="22"/>
-        </w:rPr>
-        <w:t xml:space="preserve"> not familiar with</w:t>
-      </w:r>
-      <w:r>
-        <w:rPr>
-          <w:rFonts w:eastAsia="ヒラギノ角ゴ Pro W3" w:cs="Calibri"/>
-          <w:sz w:val="22"/>
-          <w:szCs w:val="22"/>
-          <w:lang w:val="en-CA"/>
+        <w:t>(Note- don't forget community work - if you coached soccer/football and your team went to the finals, or you were awarded a coaching award - list that!!!)  Nothing is too small</w:t>
+      </w:r>
+      <w:r>
+        <w:rPr>
+          <w:sz w:val="22"/>
+          <w:szCs w:val="22"/>
         </w:rPr>
         <w:t>.</w:t>
       </w:r>
@@ -6334,7 +6198,7 @@
           <w:szCs w:val="22"/>
           <w:lang w:val="en-CA"/>
         </w:rPr>
-        <w:t>Languages</w:t>
+        <w:t xml:space="preserve">Professional </w:t>
       </w:r>
       <w:r>
         <w:rPr>
@@ -6344,6 +6208,16 @@
           <w:szCs w:val="22"/>
           <w:lang w:val="en-CA"/>
         </w:rPr>
+        <w:t>Development</w:t>
+      </w:r>
+      <w:r>
+        <w:rPr>
+          <w:rFonts w:eastAsia="ヒラギノ角ゴ Pro W3" w:cs="Calibri"/>
+          <w:b/>
+          <w:sz w:val="22"/>
+          <w:szCs w:val="22"/>
+          <w:lang w:val="en-CA"/>
+        </w:rPr>
         <w:t>:</w:t>
       </w:r>
       <w:r>
@@ -6357,24 +6231,12 @@
       </w:r>
       <w:r>
         <w:rPr>
-          <w:sz w:val="22"/>
-          <w:szCs w:val="22"/>
-        </w:rPr>
-        <w:t>Being bilingual or multilingual definitely makes you stand out!  But – do n</w:t>
-      </w:r>
-      <w:r>
-        <w:rPr>
-          <w:sz w:val="22"/>
-          <w:szCs w:val="22"/>
-        </w:rPr>
-        <w:t xml:space="preserve">ot overinflate your expertise. </w:t>
-      </w:r>
-      <w:r>
-        <w:rPr>
-          <w:sz w:val="22"/>
-          <w:szCs w:val="22"/>
-        </w:rPr>
-        <w:t>ONLY list if you can conduct an interview in this language.  Many hiring authorities are known to bring in a translator to ensure you are fully proficient!  Rule of thumb: if you can’t interview in it, do not list it- and never list levels of proficiency (basic/intermediate/advanced).  Just the language if you can converse fluently in it!</w:t>
+          <w:rFonts w:eastAsia="ヒラギノ角ゴ Pro W3" w:cs="Calibri"/>
+          <w:sz w:val="22"/>
+          <w:szCs w:val="22"/>
+          <w:lang w:val="en-CA"/>
+        </w:rPr>
+        <w:t>This section shows you like to learn – employers like to see this.  You can list here online courses, courses your company offered, etc.  These are JUST ideas for your field, delete/adjust as necessary!</w:t>
       </w:r>
     </w:p>
     <w:p>
@@ -6389,8 +6251,10 @@
         <w:pStyle w:val="CommentText"/>
         <w:spacing w:after="0" w:line="240" w:lineRule="auto"/>
         <w:rPr>
-          <w:sz w:val="22"/>
-          <w:szCs w:val="22"/>
+          <w:rFonts w:eastAsia="ヒラギノ角ゴ Pro W3" w:cs="Calibri"/>
+          <w:sz w:val="22"/>
+          <w:szCs w:val="22"/>
+          <w:lang w:val="en-CA"/>
         </w:rPr>
       </w:pPr>
       <w:r>
@@ -6407,7 +6271,7 @@
           <w:szCs w:val="22"/>
           <w:lang w:val="en-CA"/>
         </w:rPr>
-        <w:t xml:space="preserve">Honors </w:t>
+        <w:t>Organizations</w:t>
       </w:r>
       <w:r>
         <w:rPr>
@@ -6417,26 +6281,128 @@
           <w:szCs w:val="22"/>
           <w:lang w:val="en-CA"/>
         </w:rPr>
-        <w:t>&amp;</w:t>
+        <w:t>:</w:t>
       </w:r>
       <w:r>
         <w:rPr>
           <w:rFonts w:eastAsia="ヒラギノ角ゴ Pro W3" w:cs="Calibri"/>
-          <w:b/>
           <w:sz w:val="22"/>
           <w:szCs w:val="22"/>
           <w:lang w:val="en-CA"/>
         </w:rPr>
-        <w:t xml:space="preserve"> Awards</w:t>
+        <w:t xml:space="preserve"> </w:t>
       </w:r>
       <w:r>
         <w:rPr>
           <w:rFonts w:eastAsia="ヒラギノ角ゴ Pro W3" w:cs="Calibri"/>
-          <w:b/>
           <w:sz w:val="22"/>
           <w:szCs w:val="22"/>
           <w:lang w:val="en-CA"/>
         </w:rPr>
+        <w:t>Organizations are important as well - you can find MANY free ones on LinkedIn</w:t>
+      </w:r>
+      <w:r>
+        <w:rPr>
+          <w:rFonts w:eastAsia="ヒラギノ角ゴ Pro W3" w:cs="Calibri"/>
+          <w:sz w:val="22"/>
+          <w:szCs w:val="22"/>
+          <w:lang w:val="en-CA"/>
+        </w:rPr>
+        <w:t xml:space="preserve"> you can join! </w:t>
+      </w:r>
+      <w:r>
+        <w:rPr>
+          <w:rFonts w:eastAsia="ヒラギノ角ゴ Pro W3" w:cs="Calibri"/>
+          <w:sz w:val="22"/>
+          <w:szCs w:val="22"/>
+          <w:lang w:val="en-CA"/>
+        </w:rPr>
+        <w:t>This shows motivation and</w:t>
+      </w:r>
+      <w:r>
+        <w:rPr>
+          <w:rFonts w:eastAsia="ヒラギノ角ゴ Pro W3" w:cs="Calibri"/>
+          <w:sz w:val="22"/>
+          <w:szCs w:val="22"/>
+          <w:lang w:val="en-CA"/>
+        </w:rPr>
+        <w:t xml:space="preserve"> also taking the time to learn. </w:t>
+      </w:r>
+      <w:r>
+        <w:rPr>
+          <w:rFonts w:eastAsia="ヒラギノ角ゴ Pro W3" w:cs="Calibri"/>
+          <w:sz w:val="22"/>
+          <w:szCs w:val="22"/>
+          <w:lang w:val="en-CA"/>
+        </w:rPr>
+        <w:t>I highly advise listing 3-5 as a minimum.  These are ONLY examples of organizations. Personalize to your background as needed or delete altogether</w:t>
+      </w:r>
+      <w:r>
+        <w:rPr>
+          <w:rFonts w:eastAsia="ヒラギノ角ゴ Pro W3" w:cs="Calibri"/>
+          <w:sz w:val="22"/>
+          <w:szCs w:val="22"/>
+          <w:lang w:val="en-CA"/>
+        </w:rPr>
+        <w:t xml:space="preserve"> </w:t>
+      </w:r>
+      <w:r>
+        <w:rPr>
+          <w:sz w:val="22"/>
+          <w:szCs w:val="22"/>
+        </w:rPr>
+        <w:t>all</w:t>
+      </w:r>
+      <w:r>
+        <w:rPr>
+          <w:sz w:val="22"/>
+          <w:szCs w:val="22"/>
+        </w:rPr>
+        <w:t>.</w:t>
+      </w:r>
+    </w:p>
+    <w:p>
+      <w:pPr>
+        <w:pStyle w:val="CommentText"/>
+      </w:pPr>
+    </w:p>
+  </w:comment>
+  <w:comment w:id="21" w:author="Resume Writer" w:date="2016-02-09T21:02:00Z" w:initials="RW">
+    <w:p>
+      <w:pPr>
+        <w:pStyle w:val="CommentText"/>
+        <w:spacing w:after="0" w:line="240" w:lineRule="auto"/>
+        <w:rPr>
+          <w:rFonts w:eastAsia="ヒラギノ角ゴ Pro W3" w:cs="Calibri"/>
+          <w:sz w:val="22"/>
+          <w:szCs w:val="22"/>
+          <w:lang w:val="en-CA"/>
+        </w:rPr>
+      </w:pPr>
+      <w:r>
+        <w:rPr>
+          <w:rStyle w:val="CommentReference"/>
+        </w:rPr>
+        <w:annotationRef/>
+      </w:r>
+      <w:r>
+        <w:rPr>
+          <w:rFonts w:eastAsia="ヒラギノ角ゴ Pro W3" w:cs="Calibri"/>
+          <w:b/>
+          <w:sz w:val="22"/>
+          <w:szCs w:val="22"/>
+          <w:lang w:val="en-CA"/>
+        </w:rPr>
+        <w:t>Volunteerism</w:t>
+      </w:r>
+      <w:r>
+        <w:rPr>
+          <w:rFonts w:eastAsia="ヒラギノ角ゴ Pro W3" w:cs="Calibri"/>
+          <w:b/>
+          <w:sz w:val="22"/>
+          <w:szCs w:val="22"/>
+          <w:lang w:val="en-CA"/>
+        </w:rPr>
         <w:t>:</w:t>
       </w:r>
       <w:r>
@@ -6455,26 +6421,50 @@
           <w:szCs w:val="22"/>
           <w:lang w:val="en-CA"/>
         </w:rPr>
-        <w:t>Yo</w:t>
-      </w:r>
-      <w:r>
-        <w:rPr>
-          <w:sz w:val="22"/>
-          <w:szCs w:val="22"/>
-        </w:rPr>
-        <w:t>u might not think that Employee of the Month was that great at the time, but on a resume, it looks awesome!  List any and ALL academic, professional and community honors you can think of!  Ideas are in red to get you started.</w:t>
+        <w:t>If you are thinking – is this necessary – YES!!!  You don’t have to be a board member to volunteer – just any monetary support, time, donations (food/clothes, etc</w:t>
+      </w:r>
+      <w:r>
+        <w:rPr>
+          <w:rFonts w:eastAsia="ヒラギノ角ゴ Pro W3" w:cs="Calibri"/>
+          <w:sz w:val="22"/>
+          <w:szCs w:val="22"/>
+          <w:lang w:val="en-CA"/>
+        </w:rPr>
+        <w:t>.</w:t>
+      </w:r>
+      <w:r>
+        <w:rPr>
+          <w:rFonts w:eastAsia="ヒラギノ角ゴ Pro W3" w:cs="Calibri"/>
+          <w:sz w:val="22"/>
+          <w:szCs w:val="22"/>
+          <w:lang w:val="en-CA"/>
+        </w:rPr>
+        <w:t>) should go here!  I am an AVID animal lover and donate to the SPCA and foster animals, so I list this. Often people ask me if they should list religious organizations - this is 100% up to you, but it does look positive!  These DO NOT have to be current, can go b</w:t>
+      </w:r>
+      <w:r>
+        <w:rPr>
+          <w:rFonts w:eastAsia="ヒラギノ角ゴ Pro W3" w:cs="Calibri"/>
+          <w:sz w:val="22"/>
+          <w:szCs w:val="22"/>
+          <w:lang w:val="en-CA"/>
+        </w:rPr>
+        <w:t>ack to even your college years</w:t>
+      </w:r>
+      <w:r>
+        <w:rPr>
+          <w:sz w:val="22"/>
+          <w:szCs w:val="22"/>
+        </w:rPr>
+        <w:t>.</w:t>
       </w:r>
     </w:p>
     <w:p>
       <w:pPr>
         <w:pStyle w:val="CommentText"/>
-        <w:spacing w:after="0" w:line="240" w:lineRule="auto"/>
-        <w:rPr>
-          <w:sz w:val="22"/>
-          <w:szCs w:val="22"/>
-        </w:rPr>
-      </w:pPr>
-    </w:p>
+      </w:pPr>
+    </w:p>
+  </w:comment>
+  <w:comment w:id="22" w:author="Resume Writer" w:date="2016-02-09T21:02:00Z" w:initials="RW">
     <w:p>
       <w:pPr>
         <w:pStyle w:val="CommentText"/>
@@ -6488,42 +6478,19 @@
       </w:pPr>
       <w:r>
         <w:rPr>
-          <w:sz w:val="22"/>
-          <w:szCs w:val="22"/>
-        </w:rPr>
-        <w:t>(Note- don't forget community work - if you coached soccer/football and your team went to the finals, or you were awarded a coaching award - list that!!!)  Nothing is too small</w:t>
-      </w:r>
-      <w:r>
-        <w:rPr>
-          <w:sz w:val="22"/>
-          <w:szCs w:val="22"/>
-        </w:rPr>
-        <w:t>.</w:t>
-      </w:r>
-    </w:p>
-    <w:p>
-      <w:pPr>
-        <w:pStyle w:val="CommentText"/>
-      </w:pPr>
-    </w:p>
-  </w:comment>
-  <w:comment w:id="21" w:author="Resume Writer" w:date="2016-02-09T21:01:00Z" w:initials="RW">
-    <w:p>
-      <w:pPr>
-        <w:pStyle w:val="CommentText"/>
-        <w:spacing w:after="0" w:line="240" w:lineRule="auto"/>
+          <w:rStyle w:val="CommentReference"/>
+        </w:rPr>
+        <w:annotationRef/>
+      </w:r>
+      <w:r>
         <w:rPr>
           <w:rFonts w:eastAsia="ヒラギノ角ゴ Pro W3" w:cs="Calibri"/>
+          <w:b/>
           <w:sz w:val="22"/>
           <w:szCs w:val="22"/>
           <w:lang w:val="en-CA"/>
         </w:rPr>
-      </w:pPr>
-      <w:r>
-        <w:rPr>
-          <w:rStyle w:val="CommentReference"/>
-        </w:rPr>
-        <w:annotationRef/>
+        <w:t>Interests</w:t>
       </w:r>
       <w:r>
         <w:rPr>
@@ -6533,27 +6500,25 @@
           <w:szCs w:val="22"/>
           <w:lang w:val="en-CA"/>
         </w:rPr>
-        <w:t xml:space="preserve">Professional </w:t>
+        <w:t>:</w:t>
       </w:r>
       <w:r>
         <w:rPr>
           <w:rFonts w:eastAsia="ヒラギノ角ゴ Pro W3" w:cs="Calibri"/>
-          <w:b/>
           <w:sz w:val="22"/>
           <w:szCs w:val="22"/>
           <w:lang w:val="en-CA"/>
         </w:rPr>
-        <w:t>Development</w:t>
+        <w:t xml:space="preserve"> </w:t>
       </w:r>
       <w:r>
         <w:rPr>
           <w:rFonts w:eastAsia="ヒラギノ角ゴ Pro W3" w:cs="Calibri"/>
-          <w:b/>
           <w:sz w:val="22"/>
           <w:szCs w:val="22"/>
           <w:lang w:val="en-CA"/>
         </w:rPr>
-        <w:t>:</w:t>
+        <w:t>Y</w:t>
       </w:r>
       <w:r>
         <w:rPr>
@@ -6562,7 +6527,7 @@
           <w:szCs w:val="22"/>
           <w:lang w:val="en-CA"/>
         </w:rPr>
-        <w:t xml:space="preserve"> </w:t>
+        <w:t xml:space="preserve">ou might be thinking </w:t>
       </w:r>
       <w:r>
         <w:rPr>
@@ -6571,122 +6536,34 @@
           <w:szCs w:val="22"/>
           <w:lang w:val="en-CA"/>
         </w:rPr>
-        <w:t>This section shows you like to learn – employers like to see this.  You can list here online courses, courses your company offered, etc.  These are JUST ideas for your field, delete/adjust as necessary!</w:t>
-      </w:r>
-    </w:p>
-    <w:p>
-      <w:pPr>
-        <w:pStyle w:val="CommentText"/>
-      </w:pPr>
-    </w:p>
-  </w:comment>
-  <w:comment w:id="22" w:author="Resume Writer" w:date="2016-02-09T21:01:00Z" w:initials="RW">
-    <w:p>
-      <w:pPr>
-        <w:pStyle w:val="CommentText"/>
-        <w:spacing w:after="0" w:line="240" w:lineRule="auto"/>
+        <w:t xml:space="preserve">– REALLY?!!  Yes! </w:t>
+      </w:r>
+      <w:r>
         <w:rPr>
           <w:rFonts w:eastAsia="ヒラギノ角ゴ Pro W3" w:cs="Calibri"/>
           <w:sz w:val="22"/>
           <w:szCs w:val="22"/>
           <w:lang w:val="en-CA"/>
         </w:rPr>
-      </w:pPr>
-      <w:r>
-        <w:rPr>
-          <w:rStyle w:val="CommentReference"/>
-        </w:rPr>
-        <w:annotationRef/>
+        <w:t>I have worked with some managers who actually looked at this section BEFORE the resume! I put what the ones on my resume are for examples</w:t>
       </w:r>
       <w:r>
         <w:rPr>
           <w:rFonts w:eastAsia="ヒラギノ角ゴ Pro W3" w:cs="Calibri"/>
-          <w:b/>
           <w:sz w:val="22"/>
           <w:szCs w:val="22"/>
           <w:lang w:val="en-CA"/>
         </w:rPr>
-        <w:t>Organizations</w:t>
+        <w:t>,</w:t>
       </w:r>
       <w:r>
         <w:rPr>
           <w:rFonts w:eastAsia="ヒラギノ角ゴ Pro W3" w:cs="Calibri"/>
-          <w:b/>
           <w:sz w:val="22"/>
           <w:szCs w:val="22"/>
           <w:lang w:val="en-CA"/>
         </w:rPr>
-        <w:t>:</w:t>
-      </w:r>
-      <w:r>
-        <w:rPr>
-          <w:rFonts w:eastAsia="ヒラギノ角ゴ Pro W3" w:cs="Calibri"/>
-          <w:sz w:val="22"/>
-          <w:szCs w:val="22"/>
-          <w:lang w:val="en-CA"/>
-        </w:rPr>
-        <w:t xml:space="preserve"> </w:t>
-      </w:r>
-      <w:r>
-        <w:rPr>
-          <w:rFonts w:eastAsia="ヒラギノ角ゴ Pro W3" w:cs="Calibri"/>
-          <w:sz w:val="22"/>
-          <w:szCs w:val="22"/>
-          <w:lang w:val="en-CA"/>
-        </w:rPr>
-        <w:t>Organizations are important as well - you can find MANY free ones on LinkedIn</w:t>
-      </w:r>
-      <w:r>
-        <w:rPr>
-          <w:rFonts w:eastAsia="ヒラギノ角ゴ Pro W3" w:cs="Calibri"/>
-          <w:sz w:val="22"/>
-          <w:szCs w:val="22"/>
-          <w:lang w:val="en-CA"/>
-        </w:rPr>
-        <w:t xml:space="preserve"> you can join! </w:t>
-      </w:r>
-      <w:r>
-        <w:rPr>
-          <w:rFonts w:eastAsia="ヒラギノ角ゴ Pro W3" w:cs="Calibri"/>
-          <w:sz w:val="22"/>
-          <w:szCs w:val="22"/>
-          <w:lang w:val="en-CA"/>
-        </w:rPr>
-        <w:t>This shows motivation and</w:t>
-      </w:r>
-      <w:r>
-        <w:rPr>
-          <w:rFonts w:eastAsia="ヒラギノ角ゴ Pro W3" w:cs="Calibri"/>
-          <w:sz w:val="22"/>
-          <w:szCs w:val="22"/>
-          <w:lang w:val="en-CA"/>
-        </w:rPr>
-        <w:t xml:space="preserve"> also taking the time to learn. </w:t>
-      </w:r>
-      <w:r>
-        <w:rPr>
-          <w:rFonts w:eastAsia="ヒラギノ角ゴ Pro W3" w:cs="Calibri"/>
-          <w:sz w:val="22"/>
-          <w:szCs w:val="22"/>
-          <w:lang w:val="en-CA"/>
-        </w:rPr>
-        <w:t>I highly advise listing 3-5 as a minimum.  These are ONLY examples of organizations. Personalize to your background as needed or delete altogether</w:t>
-      </w:r>
-      <w:r>
-        <w:rPr>
-          <w:rFonts w:eastAsia="ヒラギノ角ゴ Pro W3" w:cs="Calibri"/>
-          <w:sz w:val="22"/>
-          <w:szCs w:val="22"/>
-          <w:lang w:val="en-CA"/>
-        </w:rPr>
-        <w:t xml:space="preserve"> </w:t>
-      </w:r>
-      <w:r>
-        <w:rPr>
-          <w:sz w:val="22"/>
-          <w:szCs w:val="22"/>
-        </w:rPr>
-        <w:t>all</w:t>
+        <w:t xml:space="preserve"> so just alter to meet your lifestyle</w:t>
       </w:r>
       <w:r>
         <w:rPr>
@@ -6703,218 +6580,6 @@
     </w:p>
   </w:comment>
   <w:comment w:id="23" w:author="Resume Writer" w:date="2016-02-09T21:02:00Z" w:initials="RW">
-    <w:p>
-      <w:pPr>
-        <w:pStyle w:val="CommentText"/>
-        <w:spacing w:after="0" w:line="240" w:lineRule="auto"/>
-        <w:rPr>
-          <w:rFonts w:eastAsia="ヒラギノ角ゴ Pro W3" w:cs="Calibri"/>
-          <w:sz w:val="22"/>
-          <w:szCs w:val="22"/>
-          <w:lang w:val="en-CA"/>
-        </w:rPr>
-      </w:pPr>
-      <w:r>
-        <w:rPr>
-          <w:rStyle w:val="CommentReference"/>
-        </w:rPr>
-        <w:annotationRef/>
-      </w:r>
-      <w:r>
-        <w:rPr>
-          <w:rFonts w:eastAsia="ヒラギノ角ゴ Pro W3" w:cs="Calibri"/>
-          <w:b/>
-          <w:sz w:val="22"/>
-          <w:szCs w:val="22"/>
-          <w:lang w:val="en-CA"/>
-        </w:rPr>
-        <w:t>Volunteerism</w:t>
-      </w:r>
-      <w:r>
-        <w:rPr>
-          <w:rFonts w:eastAsia="ヒラギノ角ゴ Pro W3" w:cs="Calibri"/>
-          <w:b/>
-          <w:sz w:val="22"/>
-          <w:szCs w:val="22"/>
-          <w:lang w:val="en-CA"/>
-        </w:rPr>
-        <w:t>:</w:t>
-      </w:r>
-      <w:r>
-        <w:rPr>
-          <w:rFonts w:eastAsia="ヒラギノ角ゴ Pro W3" w:cs="Calibri"/>
-          <w:sz w:val="22"/>
-          <w:szCs w:val="22"/>
-          <w:lang w:val="en-CA"/>
-        </w:rPr>
-        <w:t xml:space="preserve"> </w:t>
-      </w:r>
-      <w:r>
-        <w:rPr>
-          <w:rFonts w:eastAsia="ヒラギノ角ゴ Pro W3" w:cs="Calibri"/>
-          <w:sz w:val="22"/>
-          <w:szCs w:val="22"/>
-          <w:lang w:val="en-CA"/>
-        </w:rPr>
-        <w:t>If you are thinking – is this necessary – YES!!!  You don’t have to be a board member to volunteer – just any monetary support, time, donations (food/clothes, etc</w:t>
-      </w:r>
-      <w:r>
-        <w:rPr>
-          <w:rFonts w:eastAsia="ヒラギノ角ゴ Pro W3" w:cs="Calibri"/>
-          <w:sz w:val="22"/>
-          <w:szCs w:val="22"/>
-          <w:lang w:val="en-CA"/>
-        </w:rPr>
-        <w:t>.</w:t>
-      </w:r>
-      <w:r>
-        <w:rPr>
-          <w:rFonts w:eastAsia="ヒラギノ角ゴ Pro W3" w:cs="Calibri"/>
-          <w:sz w:val="22"/>
-          <w:szCs w:val="22"/>
-          <w:lang w:val="en-CA"/>
-        </w:rPr>
-        <w:t>) should go here!  I am an AVID animal lover and donate to the SPCA and foster animals, so I list this. Often people ask me if they should list religious organizations - this is 100% up to you, but it does look positive!  These DO NOT have to be current, can go b</w:t>
-      </w:r>
-      <w:r>
-        <w:rPr>
-          <w:rFonts w:eastAsia="ヒラギノ角ゴ Pro W3" w:cs="Calibri"/>
-          <w:sz w:val="22"/>
-          <w:szCs w:val="22"/>
-          <w:lang w:val="en-CA"/>
-        </w:rPr>
-        <w:t>ack to even your college years</w:t>
-      </w:r>
-      <w:r>
-        <w:rPr>
-          <w:sz w:val="22"/>
-          <w:szCs w:val="22"/>
-        </w:rPr>
-        <w:t>.</w:t>
-      </w:r>
-    </w:p>
-    <w:p>
-      <w:pPr>
-        <w:pStyle w:val="CommentText"/>
-      </w:pPr>
-    </w:p>
-  </w:comment>
-  <w:comment w:id="24" w:author="Resume Writer" w:date="2016-02-09T21:02:00Z" w:initials="RW">
-    <w:p>
-      <w:pPr>
-        <w:pStyle w:val="CommentText"/>
-        <w:spacing w:after="0" w:line="240" w:lineRule="auto"/>
-        <w:rPr>
-          <w:rFonts w:eastAsia="ヒラギノ角ゴ Pro W3" w:cs="Calibri"/>
-          <w:sz w:val="22"/>
-          <w:szCs w:val="22"/>
-          <w:lang w:val="en-CA"/>
-        </w:rPr>
-      </w:pPr>
-      <w:r>
-        <w:rPr>
-          <w:rStyle w:val="CommentReference"/>
-        </w:rPr>
-        <w:annotationRef/>
-      </w:r>
-      <w:r>
-        <w:rPr>
-          <w:rFonts w:eastAsia="ヒラギノ角ゴ Pro W3" w:cs="Calibri"/>
-          <w:b/>
-          <w:sz w:val="22"/>
-          <w:szCs w:val="22"/>
-          <w:lang w:val="en-CA"/>
-        </w:rPr>
-        <w:t>Interests</w:t>
-      </w:r>
-      <w:r>
-        <w:rPr>
-          <w:rFonts w:eastAsia="ヒラギノ角ゴ Pro W3" w:cs="Calibri"/>
-          <w:b/>
-          <w:sz w:val="22"/>
-          <w:szCs w:val="22"/>
-          <w:lang w:val="en-CA"/>
-        </w:rPr>
-        <w:t>:</w:t>
-      </w:r>
-      <w:r>
-        <w:rPr>
-          <w:rFonts w:eastAsia="ヒラギノ角ゴ Pro W3" w:cs="Calibri"/>
-          <w:sz w:val="22"/>
-          <w:szCs w:val="22"/>
-          <w:lang w:val="en-CA"/>
-        </w:rPr>
-        <w:t xml:space="preserve"> </w:t>
-      </w:r>
-      <w:r>
-        <w:rPr>
-          <w:rFonts w:eastAsia="ヒラギノ角ゴ Pro W3" w:cs="Calibri"/>
-          <w:sz w:val="22"/>
-          <w:szCs w:val="22"/>
-          <w:lang w:val="en-CA"/>
-        </w:rPr>
-        <w:t>Y</w:t>
-      </w:r>
-      <w:r>
-        <w:rPr>
-          <w:rFonts w:eastAsia="ヒラギノ角ゴ Pro W3" w:cs="Calibri"/>
-          <w:sz w:val="22"/>
-          <w:szCs w:val="22"/>
-          <w:lang w:val="en-CA"/>
-        </w:rPr>
-        <w:t xml:space="preserve">ou might be thinking </w:t>
-      </w:r>
-      <w:r>
-        <w:rPr>
-          <w:rFonts w:eastAsia="ヒラギノ角ゴ Pro W3" w:cs="Calibri"/>
-          <w:sz w:val="22"/>
-          <w:szCs w:val="22"/>
-          <w:lang w:val="en-CA"/>
-        </w:rPr>
-        <w:t xml:space="preserve">– REALLY?!!  Yes! </w:t>
-      </w:r>
-      <w:r>
-        <w:rPr>
-          <w:rFonts w:eastAsia="ヒラギノ角ゴ Pro W3" w:cs="Calibri"/>
-          <w:sz w:val="22"/>
-          <w:szCs w:val="22"/>
-          <w:lang w:val="en-CA"/>
-        </w:rPr>
-        <w:t>I have worked with some managers who actually looked at this section BEFORE the resume! I put what the ones on my resume are for examples</w:t>
-      </w:r>
-      <w:r>
-        <w:rPr>
-          <w:rFonts w:eastAsia="ヒラギノ角ゴ Pro W3" w:cs="Calibri"/>
-          <w:sz w:val="22"/>
-          <w:szCs w:val="22"/>
-          <w:lang w:val="en-CA"/>
-        </w:rPr>
-        <w:t>,</w:t>
-      </w:r>
-      <w:r>
-        <w:rPr>
-          <w:rFonts w:eastAsia="ヒラギノ角ゴ Pro W3" w:cs="Calibri"/>
-          <w:sz w:val="22"/>
-          <w:szCs w:val="22"/>
-          <w:lang w:val="en-CA"/>
-        </w:rPr>
-        <w:t xml:space="preserve"> so just alter to meet your lifestyle</w:t>
-      </w:r>
-      <w:r>
-        <w:rPr>
-          <w:sz w:val="22"/>
-          <w:szCs w:val="22"/>
-        </w:rPr>
-        <w:t>.</w:t>
-      </w:r>
-    </w:p>
-    <w:p>
-      <w:pPr>
-        <w:pStyle w:val="CommentText"/>
-      </w:pPr>
-    </w:p>
-  </w:comment>
-  <w:comment w:id="25" w:author="Resume Writer" w:date="2016-02-09T21:02:00Z" w:initials="RW">
     <w:p>
       <w:pPr>
         <w:pStyle w:val="CommentText"/>
@@ -7114,9 +6779,7 @@
 </file>
 
 <file path=word/commentsExtended.xml><?xml version="1.0" encoding="utf-8"?>
-<w15:commentsEx xmlns:wpc="http://schemas.microsoft.com/office/word/2010/wordprocessingCanvas" xmlns:cx="http://schemas.microsoft.com/office/drawing/2014/chartex" xmlns:cx1="http://schemas.microsoft.com/office/drawing/2015/9/8/chartex" xmlns:cx2="http://schemas.microsoft.com/office/drawing/2015/10/21/chartex" xmlns:mc="http://schemas.openxmlformats.org/markup-compatibility/2006" xmlns:o="urn:schemas-microsoft-com:office:office" xmlns:r="http://schemas.openxmlformats.org/officeDocument/2006/relationships" xmlns:m="http://schemas.openxmlformats.org/officeDocument/2006/math" xmlns:v="urn:schemas-microsoft-com:vml" xmlns:wp14="http://schemas.microsoft.com/office/word/2010/wordprocessingDrawing" xmlns:wp="http://schemas.openxmlformats.org/drawingml/2006/wordprocessingDrawing" xmlns:w10="urn:schemas-microsoft-com:office:word" xmlns:w="http://schemas.openxmlformats.org/wordprocessingml/2006/main" xmlns:w14="http://schemas.microsoft.com/office/word/2010/wordml" xmlns:w15="http://schemas.microsoft.com/office/word/2012/wordml" xmlns:w16se="http://schemas.microsoft.com/office/word/2015/wordml/symex" xmlns:wpg="http://schemas.microsoft.com/office/word/2010/wordprocessingGroup" xmlns:wpi="http://schemas.microsoft.com/office/word/2010/wordprocessingInk" xmlns:wne="http://schemas.microsoft.com/office/word/2006/wordml" xmlns:wps="http://schemas.microsoft.com/office/word/2010/wordprocessingShape" mc:Ignorable="w14 w15 w16se wp14">
-  <w15:commentEx w15:paraId="420B3E01" w15:done="0"/>
-  <w15:commentEx w15:paraId="78DF3FE0" w15:done="0"/>
+<w15:commentsEx xmlns:wpc="http://schemas.microsoft.com/office/word/2010/wordprocessingCanvas" xmlns:cx="http://schemas.microsoft.com/office/drawing/2014/chartex" xmlns:cx1="http://schemas.microsoft.com/office/drawing/2015/9/8/chartex" xmlns:cx2="http://schemas.microsoft.com/office/drawing/2015/10/21/chartex" xmlns:cx3="http://schemas.microsoft.com/office/drawing/2016/5/9/chartex" xmlns:cx4="http://schemas.microsoft.com/office/drawing/2016/5/10/chartex" xmlns:cx5="http://schemas.microsoft.com/office/drawing/2016/5/11/chartex" xmlns:mc="http://schemas.openxmlformats.org/markup-compatibility/2006" xmlns:o="urn:schemas-microsoft-com:office:office" xmlns:r="http://schemas.openxmlformats.org/officeDocument/2006/relationships" xmlns:m="http://schemas.openxmlformats.org/officeDocument/2006/math" xmlns:v="urn:schemas-microsoft-com:vml" xmlns:wp14="http://schemas.microsoft.com/office/word/2010/wordprocessingDrawing" xmlns:wp="http://schemas.openxmlformats.org/drawingml/2006/wordprocessingDrawing" xmlns:w10="urn:schemas-microsoft-com:office:word" xmlns:w="http://schemas.openxmlformats.org/wordprocessingml/2006/main" xmlns:w14="http://schemas.microsoft.com/office/word/2010/wordml" xmlns:w15="http://schemas.microsoft.com/office/word/2012/wordml" xmlns:w16se="http://schemas.microsoft.com/office/word/2015/wordml/symex" xmlns:wpg="http://schemas.microsoft.com/office/word/2010/wordprocessingGroup" xmlns:wpi="http://schemas.microsoft.com/office/word/2010/wordprocessingInk" xmlns:wne="http://schemas.microsoft.com/office/word/2006/wordml" xmlns:wps="http://schemas.microsoft.com/office/word/2010/wordprocessingShape" mc:Ignorable="w14 w15 w16se wp14">
   <w15:commentEx w15:paraId="7C9A51E9" w15:done="0"/>
   <w15:commentEx w15:paraId="345AA8D3" w15:done="0"/>
   <w15:commentEx w15:paraId="714DE17C" w15:done="0"/>
@@ -7144,7 +6807,7 @@
 </file>
 
 <file path=word/endnotes.xml><?xml version="1.0" encoding="utf-8"?>
-<w:endnotes xmlns:wpc="http://schemas.microsoft.com/office/word/2010/wordprocessingCanvas" xmlns:cx="http://schemas.microsoft.com/office/drawing/2014/chartex" xmlns:cx1="http://schemas.microsoft.com/office/drawing/2015/9/8/chartex" xmlns:cx2="http://schemas.microsoft.com/office/drawing/2015/10/21/chartex" xmlns:mc="http://schemas.openxmlformats.org/markup-compatibility/2006" xmlns:o="urn:schemas-microsoft-com:office:office" xmlns:r="http://schemas.openxmlformats.org/officeDocument/2006/relationships" xmlns:m="http://schemas.openxmlformats.org/officeDocument/2006/math" xmlns:v="urn:schemas-microsoft-com:vml" xmlns:wp14="http://schemas.microsoft.com/office/word/2010/wordprocessingDrawing" xmlns:wp="http://schemas.openxmlformats.org/drawingml/2006/wordprocessingDrawing" xmlns:w10="urn:schemas-microsoft-com:office:word" xmlns:w="http://schemas.openxmlformats.org/wordprocessingml/2006/main" xmlns:w14="http://schemas.microsoft.com/office/word/2010/wordml" xmlns:w15="http://schemas.microsoft.com/office/word/2012/wordml" xmlns:w16se="http://schemas.microsoft.com/office/word/2015/wordml/symex" xmlns:wpg="http://schemas.microsoft.com/office/word/2010/wordprocessingGroup" xmlns:wpi="http://schemas.microsoft.com/office/word/2010/wordprocessingInk" xmlns:wne="http://schemas.microsoft.com/office/word/2006/wordml" xmlns:wps="http://schemas.microsoft.com/office/word/2010/wordprocessingShape" mc:Ignorable="w14 w15 w16se wp14">
+<w:endnotes xmlns:wpc="http://schemas.microsoft.com/office/word/2010/wordprocessingCanvas" xmlns:cx="http://schemas.microsoft.com/office/drawing/2014/chartex" xmlns:cx1="http://schemas.microsoft.com/office/drawing/2015/9/8/chartex" xmlns:cx2="http://schemas.microsoft.com/office/drawing/2015/10/21/chartex" xmlns:cx3="http://schemas.microsoft.com/office/drawing/2016/5/9/chartex" xmlns:cx4="http://schemas.microsoft.com/office/drawing/2016/5/10/chartex" xmlns:cx5="http://schemas.microsoft.com/office/drawing/2016/5/11/chartex" xmlns:mc="http://schemas.openxmlformats.org/markup-compatibility/2006" xmlns:o="urn:schemas-microsoft-com:office:office" xmlns:r="http://schemas.openxmlformats.org/officeDocument/2006/relationships" xmlns:m="http://schemas.openxmlformats.org/officeDocument/2006/math" xmlns:v="urn:schemas-microsoft-com:vml" xmlns:wp14="http://schemas.microsoft.com/office/word/2010/wordprocessingDrawing" xmlns:wp="http://schemas.openxmlformats.org/drawingml/2006/wordprocessingDrawing" xmlns:w10="urn:schemas-microsoft-com:office:word" xmlns:w="http://schemas.openxmlformats.org/wordprocessingml/2006/main" xmlns:w14="http://schemas.microsoft.com/office/word/2010/wordml" xmlns:w15="http://schemas.microsoft.com/office/word/2012/wordml" xmlns:w16se="http://schemas.microsoft.com/office/word/2015/wordml/symex" xmlns:wpg="http://schemas.microsoft.com/office/word/2010/wordprocessingGroup" xmlns:wpi="http://schemas.microsoft.com/office/word/2010/wordprocessingInk" xmlns:wne="http://schemas.microsoft.com/office/word/2006/wordml" xmlns:wps="http://schemas.microsoft.com/office/word/2010/wordprocessingShape" mc:Ignorable="w14 w15 w16se wp14">
   <w:endnote w:type="separator" w:id="-1">
     <w:p>
       <w:pPr>
@@ -7169,7 +6832,7 @@
 </file>
 
 <file path=word/footnotes.xml><?xml version="1.0" encoding="utf-8"?>
-<w:footnotes xmlns:wpc="http://schemas.microsoft.com/office/word/2010/wordprocessingCanvas" xmlns:cx="http://schemas.microsoft.com/office/drawing/2014/chartex" xmlns:cx1="http://schemas.microsoft.com/office/drawing/2015/9/8/chartex" xmlns:cx2="http://schemas.microsoft.com/office/drawing/2015/10/21/chartex" xmlns:mc="http://schemas.openxmlformats.org/markup-compatibility/2006" xmlns:o="urn:schemas-microsoft-com:office:office" xmlns:r="http://schemas.openxmlformats.org/officeDocument/2006/relationships" xmlns:m="http://schemas.openxmlformats.org/officeDocument/2006/math" xmlns:v="urn:schemas-microsoft-com:vml" xmlns:wp14="http://schemas.microsoft.com/office/word/2010/wordprocessingDrawing" xmlns:wp="http://schemas.openxmlformats.org/drawingml/2006/wordprocessingDrawing" xmlns:w10="urn:schemas-microsoft-com:office:word" xmlns:w="http://schemas.openxmlformats.org/wordprocessingml/2006/main" xmlns:w14="http://schemas.microsoft.com/office/word/2010/wordml" xmlns:w15="http://schemas.microsoft.com/office/word/2012/wordml" xmlns:w16se="http://schemas.microsoft.com/office/word/2015/wordml/symex" xmlns:wpg="http://schemas.microsoft.com/office/word/2010/wordprocessingGroup" xmlns:wpi="http://schemas.microsoft.com/office/word/2010/wordprocessingInk" xmlns:wne="http://schemas.microsoft.com/office/word/2006/wordml" xmlns:wps="http://schemas.microsoft.com/office/word/2010/wordprocessingShape" mc:Ignorable="w14 w15 w16se wp14">
+<w:footnotes xmlns:wpc="http://schemas.microsoft.com/office/word/2010/wordprocessingCanvas" xmlns:cx="http://schemas.microsoft.com/office/drawing/2014/chartex" xmlns:cx1="http://schemas.microsoft.com/office/drawing/2015/9/8/chartex" xmlns:cx2="http://schemas.microsoft.com/office/drawing/2015/10/21/chartex" xmlns:cx3="http://schemas.microsoft.com/office/drawing/2016/5/9/chartex" xmlns:cx4="http://schemas.microsoft.com/office/drawing/2016/5/10/chartex" xmlns:cx5="http://schemas.microsoft.com/office/drawing/2016/5/11/chartex" xmlns:mc="http://schemas.openxmlformats.org/markup-compatibility/2006" xmlns:o="urn:schemas-microsoft-com:office:office" xmlns:r="http://schemas.openxmlformats.org/officeDocument/2006/relationships" xmlns:m="http://schemas.openxmlformats.org/officeDocument/2006/math" xmlns:v="urn:schemas-microsoft-com:vml" xmlns:wp14="http://schemas.microsoft.com/office/word/2010/wordprocessingDrawing" xmlns:wp="http://schemas.openxmlformats.org/drawingml/2006/wordprocessingDrawing" xmlns:w10="urn:schemas-microsoft-com:office:word" xmlns:w="http://schemas.openxmlformats.org/wordprocessingml/2006/main" xmlns:w14="http://schemas.microsoft.com/office/word/2010/wordml" xmlns:w15="http://schemas.microsoft.com/office/word/2012/wordml" xmlns:w16se="http://schemas.microsoft.com/office/word/2015/wordml/symex" xmlns:wpg="http://schemas.microsoft.com/office/word/2010/wordprocessingGroup" xmlns:wpi="http://schemas.microsoft.com/office/word/2010/wordprocessingInk" xmlns:wne="http://schemas.microsoft.com/office/word/2006/wordml" xmlns:wps="http://schemas.microsoft.com/office/word/2010/wordprocessingShape" mc:Ignorable="w14 w15 w16se wp14">
   <w:footnote w:type="separator" w:id="-1">
     <w:p>
       <w:pPr>
@@ -7194,7 +6857,7 @@
 </file>
 
 <file path=word/header1.xml><?xml version="1.0" encoding="utf-8"?>
-<w:hdr xmlns:wpc="http://schemas.microsoft.com/office/word/2010/wordprocessingCanvas" xmlns:cx="http://schemas.microsoft.com/office/drawing/2014/chartex" xmlns:cx1="http://schemas.microsoft.com/office/drawing/2015/9/8/chartex" xmlns:cx2="http://schemas.microsoft.com/office/drawing/2015/10/21/chartex" xmlns:mc="http://schemas.openxmlformats.org/markup-compatibility/2006" xmlns:o="urn:schemas-microsoft-com:office:office" xmlns:r="http://schemas.openxmlformats.org/officeDocument/2006/relationships" xmlns:m="http://schemas.openxmlformats.org/officeDocument/2006/math" xmlns:v="urn:schemas-microsoft-com:vml" xmlns:wp14="http://schemas.microsoft.com/office/word/2010/wordprocessingDrawing" xmlns:wp="http://schemas.openxmlformats.org/drawingml/2006/wordprocessingDrawing" xmlns:w10="urn:schemas-microsoft-com:office:word" xmlns:w="http://schemas.openxmlformats.org/wordprocessingml/2006/main" xmlns:w14="http://schemas.microsoft.com/office/word/2010/wordml" xmlns:w15="http://schemas.microsoft.com/office/word/2012/wordml" xmlns:w16se="http://schemas.microsoft.com/office/word/2015/wordml/symex" xmlns:wpg="http://schemas.microsoft.com/office/word/2010/wordprocessingGroup" xmlns:wpi="http://schemas.microsoft.com/office/word/2010/wordprocessingInk" xmlns:wne="http://schemas.microsoft.com/office/word/2006/wordml" xmlns:wps="http://schemas.microsoft.com/office/word/2010/wordprocessingShape" mc:Ignorable="w14 w15 w16se wp14">
+<w:hdr xmlns:wpc="http://schemas.microsoft.com/office/word/2010/wordprocessingCanvas" xmlns:cx="http://schemas.microsoft.com/office/drawing/2014/chartex" xmlns:cx1="http://schemas.microsoft.com/office/drawing/2015/9/8/chartex" xmlns:cx2="http://schemas.microsoft.com/office/drawing/2015/10/21/chartex" xmlns:cx3="http://schemas.microsoft.com/office/drawing/2016/5/9/chartex" xmlns:cx4="http://schemas.microsoft.com/office/drawing/2016/5/10/chartex" xmlns:cx5="http://schemas.microsoft.com/office/drawing/2016/5/11/chartex" xmlns:mc="http://schemas.openxmlformats.org/markup-compatibility/2006" xmlns:o="urn:schemas-microsoft-com:office:office" xmlns:r="http://schemas.openxmlformats.org/officeDocument/2006/relationships" xmlns:m="http://schemas.openxmlformats.org/officeDocument/2006/math" xmlns:v="urn:schemas-microsoft-com:vml" xmlns:wp14="http://schemas.microsoft.com/office/word/2010/wordprocessingDrawing" xmlns:wp="http://schemas.openxmlformats.org/drawingml/2006/wordprocessingDrawing" xmlns:w10="urn:schemas-microsoft-com:office:word" xmlns:w="http://schemas.openxmlformats.org/wordprocessingml/2006/main" xmlns:w14="http://schemas.microsoft.com/office/word/2010/wordml" xmlns:w15="http://schemas.microsoft.com/office/word/2012/wordml" xmlns:w16se="http://schemas.microsoft.com/office/word/2015/wordml/symex" xmlns:wpg="http://schemas.microsoft.com/office/word/2010/wordprocessingGroup" xmlns:wpi="http://schemas.microsoft.com/office/word/2010/wordprocessingInk" xmlns:wne="http://schemas.microsoft.com/office/word/2006/wordml" xmlns:wps="http://schemas.microsoft.com/office/word/2010/wordprocessingShape" mc:Ignorable="w14 w15 w16se wp14">
   <w:p>
     <w:pPr>
       <w:pStyle w:val="Header"/>
@@ -7255,7 +6918,7 @@
 </file>
 
 <file path=word/numbering.xml><?xml version="1.0" encoding="utf-8"?>
-<w:numbering xmlns:wpc="http://schemas.microsoft.com/office/word/2010/wordprocessingCanvas" xmlns:cx="http://schemas.microsoft.com/office/drawing/2014/chartex" xmlns:cx1="http://schemas.microsoft.com/office/drawing/2015/9/8/chartex" xmlns:cx2="http://schemas.microsoft.com/office/drawing/2015/10/21/chartex" xmlns:mc="http://schemas.openxmlformats.org/markup-compatibility/2006" xmlns:o="urn:schemas-microsoft-com:office:office" xmlns:r="http://schemas.openxmlformats.org/officeDocument/2006/relationships" xmlns:m="http://schemas.openxmlformats.org/officeDocument/2006/math" xmlns:v="urn:schemas-microsoft-com:vml" xmlns:wp14="http://schemas.microsoft.com/office/word/2010/wordprocessingDrawing" xmlns:wp="http://schemas.openxmlformats.org/drawingml/2006/wordprocessingDrawing" xmlns:w10="urn:schemas-microsoft-com:office:word" xmlns:w="http://schemas.openxmlformats.org/wordprocessingml/2006/main" xmlns:w14="http://schemas.microsoft.com/office/word/2010/wordml" xmlns:w15="http://schemas.microsoft.com/office/word/2012/wordml" xmlns:w16se="http://schemas.microsoft.com/office/word/2015/wordml/symex" xmlns:wpg="http://schemas.microsoft.com/office/word/2010/wordprocessingGroup" xmlns:wpi="http://schemas.microsoft.com/office/word/2010/wordprocessingInk" xmlns:wne="http://schemas.microsoft.com/office/word/2006/wordml" xmlns:wps="http://schemas.microsoft.com/office/word/2010/wordprocessingShape" mc:Ignorable="w14 w15 w16se wp14">
+<w:numbering xmlns:wpc="http://schemas.microsoft.com/office/word/2010/wordprocessingCanvas" xmlns:cx="http://schemas.microsoft.com/office/drawing/2014/chartex" xmlns:cx1="http://schemas.microsoft.com/office/drawing/2015/9/8/chartex" xmlns:cx2="http://schemas.microsoft.com/office/drawing/2015/10/21/chartex" xmlns:cx3="http://schemas.microsoft.com/office/drawing/2016/5/9/chartex" xmlns:cx4="http://schemas.microsoft.com/office/drawing/2016/5/10/chartex" xmlns:cx5="http://schemas.microsoft.com/office/drawing/2016/5/11/chartex" xmlns:mc="http://schemas.openxmlformats.org/markup-compatibility/2006" xmlns:o="urn:schemas-microsoft-com:office:office" xmlns:r="http://schemas.openxmlformats.org/officeDocument/2006/relationships" xmlns:m="http://schemas.openxmlformats.org/officeDocument/2006/math" xmlns:v="urn:schemas-microsoft-com:vml" xmlns:wp14="http://schemas.microsoft.com/office/word/2010/wordprocessingDrawing" xmlns:wp="http://schemas.openxmlformats.org/drawingml/2006/wordprocessingDrawing" xmlns:w10="urn:schemas-microsoft-com:office:word" xmlns:w="http://schemas.openxmlformats.org/wordprocessingml/2006/main" xmlns:w14="http://schemas.microsoft.com/office/word/2010/wordml" xmlns:w15="http://schemas.microsoft.com/office/word/2012/wordml" xmlns:w16se="http://schemas.microsoft.com/office/word/2015/wordml/symex" xmlns:wpg="http://schemas.microsoft.com/office/word/2010/wordprocessingGroup" xmlns:wpi="http://schemas.microsoft.com/office/word/2010/wordprocessingInk" xmlns:wne="http://schemas.microsoft.com/office/word/2006/wordml" xmlns:wps="http://schemas.microsoft.com/office/word/2010/wordprocessingShape" mc:Ignorable="w14 w15 w16se wp14">
   <w:abstractNum w:abstractNumId="0" w15:restartNumberingAfterBreak="0">
     <w:nsid w:val="09292300"/>
     <w:multiLevelType w:val="hybridMultilevel"/>
@@ -9322,15 +8985,6 @@
   </w:num>
   <w:num w:numId="2">
     <w:abstractNumId w:val="17"/>
-    <w:lvlOverride w:ilvl="0"/>
-    <w:lvlOverride w:ilvl="1"/>
-    <w:lvlOverride w:ilvl="2"/>
-    <w:lvlOverride w:ilvl="3"/>
-    <w:lvlOverride w:ilvl="4"/>
-    <w:lvlOverride w:ilvl="5"/>
-    <w:lvlOverride w:ilvl="6"/>
-    <w:lvlOverride w:ilvl="7"/>
-    <w:lvlOverride w:ilvl="8"/>
   </w:num>
   <w:num w:numId="3">
     <w:abstractNumId w:val="15"/>
@@ -9394,7 +9048,7 @@
     </w:rPrDefault>
     <w:pPrDefault/>
   </w:docDefaults>
-  <w:latentStyles w:defLockedState="0" w:defUIPriority="99" w:defSemiHidden="0" w:defUnhideWhenUsed="0" w:defQFormat="0" w:count="372">
+  <w:latentStyles w:defLockedState="0" w:defUIPriority="99" w:defSemiHidden="0" w:defUnhideWhenUsed="0" w:defQFormat="0" w:count="374">
     <w:lsdException w:name="Normal" w:uiPriority="0" w:qFormat="1"/>
     <w:lsdException w:name="heading 1" w:uiPriority="9" w:qFormat="1"/>
     <w:lsdException w:name="heading 2" w:semiHidden="1" w:uiPriority="0" w:unhideWhenUsed="1" w:qFormat="1"/>
@@ -9500,7 +9154,6 @@
     <w:lsdException w:name="HTML Sample" w:semiHidden="1" w:unhideWhenUsed="1"/>
     <w:lsdException w:name="HTML Typewriter" w:semiHidden="1" w:unhideWhenUsed="1"/>
     <w:lsdException w:name="HTML Variable" w:semiHidden="1" w:unhideWhenUsed="1"/>
-    <w:lsdException w:name="Normal Table" w:semiHidden="1" w:unhideWhenUsed="1"/>
     <w:lsdException w:name="annotation subject" w:semiHidden="1" w:unhideWhenUsed="1"/>
     <w:lsdException w:name="No List" w:semiHidden="1" w:unhideWhenUsed="1"/>
     <w:lsdException w:name="Outline List 1" w:semiHidden="1" w:unhideWhenUsed="1"/>
@@ -9546,11 +9199,9 @@
     <w:lsdException w:name="Table Subtle 1" w:semiHidden="1" w:unhideWhenUsed="1"/>
     <w:lsdException w:name="Table Subtle 2" w:semiHidden="1" w:unhideWhenUsed="1"/>
     <w:lsdException w:name="Table Web 1" w:semiHidden="1" w:unhideWhenUsed="1"/>
-    <w:lsdException w:name="Table Web 2" w:semiHidden="1" w:unhideWhenUsed="1"/>
     <w:lsdException w:name="Table Web 3" w:semiHidden="1" w:unhideWhenUsed="1"/>
     <w:lsdException w:name="Balloon Text" w:semiHidden="1" w:unhideWhenUsed="1"/>
     <w:lsdException w:name="Table Grid" w:uiPriority="39"/>
-    <w:lsdException w:name="Table Theme" w:semiHidden="1" w:unhideWhenUsed="1"/>
     <w:lsdException w:name="Placeholder Text" w:semiHidden="1"/>
     <w:lsdException w:name="No Spacing" w:uiPriority="1" w:qFormat="1"/>
     <w:lsdException w:name="Light Shading" w:uiPriority="60"/>
@@ -9767,6 +9418,8 @@
     <w:lsdException w:name="List Table 6 Colorful Accent 6" w:uiPriority="51"/>
     <w:lsdException w:name="List Table 7 Colorful Accent 6" w:uiPriority="52"/>
     <w:lsdException w:name="Mention" w:semiHidden="1" w:unhideWhenUsed="1"/>
+    <w:lsdException w:name="Smart Hyperlink" w:semiHidden="1" w:unhideWhenUsed="1"/>
+    <w:lsdException w:name="Hashtag" w:semiHidden="1" w:unhideWhenUsed="1"/>
   </w:latentStyles>
   <w:style w:type="paragraph" w:default="1" w:styleId="Normal">
     <w:name w:val="Normal"/>
@@ -9803,6 +9456,7 @@
   <w:style w:type="character" w:default="1" w:styleId="DefaultParagraphFont">
     <w:name w:val="Default Paragraph Font"/>
     <w:uiPriority w:val="1"/>
+    <w:semiHidden/>
     <w:unhideWhenUsed/>
   </w:style>
   <w:style w:type="table" w:default="1" w:styleId="TableNormal">

</xml_diff>